<commit_message>
Updates after proof-reading by club founder
</commit_message>
<xml_diff>
--- a/Scratch/Advanced/1-SpaceInvaders/TVCD-ScratchSpaceInvadersProject.docx
+++ b/Scratch/Advanced/1-SpaceInvaders/TVCD-ScratchSpaceInvadersProject.docx
@@ -5,14 +5,14 @@
   <w:body>
     <w:p>
       <w:pPr>
-        <w:pStyle w:val="normal0"/>
+        <w:pStyle w:val="Normal1"/>
         <w:widowControl w:val="0"/>
         <w:jc w:val="center"/>
       </w:pPr>
     </w:p>
     <w:p>
       <w:pPr>
-        <w:pStyle w:val="normal0"/>
+        <w:pStyle w:val="Normal1"/>
         <w:widowControl w:val="0"/>
         <w:jc w:val="center"/>
       </w:pPr>
@@ -26,13 +26,13 @@
     </w:p>
     <w:p>
       <w:pPr>
-        <w:pStyle w:val="normal0"/>
-        <w:widowControl w:val="0"/>
-      </w:pPr>
-    </w:p>
-    <w:p>
-      <w:pPr>
-        <w:pStyle w:val="normal0"/>
+        <w:pStyle w:val="Normal1"/>
+        <w:widowControl w:val="0"/>
+      </w:pPr>
+    </w:p>
+    <w:p>
+      <w:pPr>
+        <w:pStyle w:val="Normal1"/>
         <w:widowControl w:val="0"/>
         <w:jc w:val="center"/>
         <w:rPr>
@@ -55,12 +55,12 @@
         <w:rPr>
           <w:sz w:val="18"/>
         </w:rPr>
-        <w:t xml:space="preserve"> for TriValley CoderDojo</w:t>
-      </w:r>
-    </w:p>
-    <w:p>
-      <w:pPr>
-        <w:pStyle w:val="normal0"/>
+        <w:t xml:space="preserve"> for TriValleyCoderDojo</w:t>
+      </w:r>
+    </w:p>
+    <w:p>
+      <w:pPr>
+        <w:pStyle w:val="Normal1"/>
         <w:widowControl w:val="0"/>
         <w:jc w:val="center"/>
       </w:pPr>
@@ -68,13 +68,13 @@
         <w:rPr>
           <w:sz w:val="18"/>
         </w:rPr>
-        <w:t xml:space="preserve">Modified from original version presented at CoderDojoSV </w:t>
+        <w:t>Modified from original version presented at CoderDojoSV</w:t>
       </w:r>
       <w:r>
         <w:rPr>
           <w:sz w:val="18"/>
         </w:rPr>
-        <w:t xml:space="preserve">by BreakoutMentors </w:t>
+        <w:t>by BreakoutMentors</w:t>
       </w:r>
       <w:r>
         <w:rPr>
@@ -85,19 +85,19 @@
     </w:p>
     <w:p>
       <w:pPr>
-        <w:pStyle w:val="normal0"/>
-        <w:widowControl w:val="0"/>
-      </w:pPr>
-    </w:p>
-    <w:p>
-      <w:pPr>
-        <w:pStyle w:val="normal0"/>
-        <w:widowControl w:val="0"/>
-      </w:pPr>
-    </w:p>
-    <w:p>
-      <w:pPr>
-        <w:pStyle w:val="normal0"/>
+        <w:pStyle w:val="Normal1"/>
+        <w:widowControl w:val="0"/>
+      </w:pPr>
+    </w:p>
+    <w:p>
+      <w:pPr>
+        <w:pStyle w:val="Normal1"/>
+        <w:widowControl w:val="0"/>
+      </w:pPr>
+    </w:p>
+    <w:p>
+      <w:pPr>
+        <w:pStyle w:val="Normal1"/>
         <w:widowControl w:val="0"/>
       </w:pPr>
       <w:r>
@@ -109,13 +109,13 @@
     </w:p>
     <w:p>
       <w:pPr>
-        <w:pStyle w:val="normal0"/>
-        <w:widowControl w:val="0"/>
-      </w:pPr>
-    </w:p>
-    <w:p>
-      <w:pPr>
-        <w:pStyle w:val="normal0"/>
+        <w:pStyle w:val="Normal1"/>
+        <w:widowControl w:val="0"/>
+      </w:pPr>
+    </w:p>
+    <w:p>
+      <w:pPr>
+        <w:pStyle w:val="Normal1"/>
         <w:widowControl w:val="0"/>
       </w:pPr>
       <w:r>
@@ -148,28 +148,31 @@
     </w:p>
     <w:p>
       <w:pPr>
-        <w:pStyle w:val="normal0"/>
-        <w:widowControl w:val="0"/>
-      </w:pPr>
-    </w:p>
-    <w:p>
-      <w:pPr>
-        <w:pStyle w:val="normal0"/>
-        <w:widowControl w:val="0"/>
-      </w:pPr>
-      <w:r>
-        <w:t xml:space="preserve">The starter project that you will begin the coding adventure at </w:t>
-      </w:r>
-    </w:p>
-    <w:p>
-      <w:pPr>
-        <w:pStyle w:val="normal0"/>
-        <w:widowControl w:val="0"/>
-      </w:pPr>
-    </w:p>
-    <w:p>
-      <w:pPr>
-        <w:pStyle w:val="normal0"/>
+        <w:pStyle w:val="Normal1"/>
+        <w:widowControl w:val="0"/>
+      </w:pPr>
+    </w:p>
+    <w:p>
+      <w:pPr>
+        <w:pStyle w:val="Normal1"/>
+        <w:widowControl w:val="0"/>
+      </w:pPr>
+      <w:r>
+        <w:t>The starter project that you wil</w:t>
+      </w:r>
+      <w:r>
+        <w:t>l begin the coding adventure with is provided in the URL below.  This project will one have the code for one of the Sprites, and you will need to complete the code for all of the other Sprites.</w:t>
+      </w:r>
+    </w:p>
+    <w:p>
+      <w:pPr>
+        <w:pStyle w:val="Normal1"/>
+        <w:widowControl w:val="0"/>
+      </w:pPr>
+    </w:p>
+    <w:p>
+      <w:pPr>
+        <w:pStyle w:val="Normal1"/>
         <w:widowControl w:val="0"/>
       </w:pPr>
       <w:hyperlink r:id="rId7" w:history="1">
@@ -183,22 +186,28 @@
     </w:p>
     <w:p>
       <w:pPr>
-        <w:pStyle w:val="normal0"/>
-        <w:widowControl w:val="0"/>
-      </w:pPr>
-    </w:p>
-    <w:p>
-      <w:pPr>
-        <w:pStyle w:val="normal0"/>
-        <w:widowControl w:val="0"/>
-      </w:pPr>
-      <w:r>
-        <w:t xml:space="preserve">You may either remix this project, or download it and work offline, which ever you prefer.  Either way you need to have a working copy of this project that you can edit.  Please leave the original as it, so it can be used for future sessions.  </w:t>
-      </w:r>
-    </w:p>
-    <w:p>
-      <w:pPr>
-        <w:pStyle w:val="normal0"/>
+        <w:pStyle w:val="Normal1"/>
+        <w:widowControl w:val="0"/>
+      </w:pPr>
+    </w:p>
+    <w:p>
+      <w:pPr>
+        <w:pStyle w:val="Normal1"/>
+        <w:widowControl w:val="0"/>
+      </w:pPr>
+      <w:r>
+        <w:t xml:space="preserve">You may either remix this project, or download it and work offline, which ever you prefer.  Either way you need to have a working copy of this project that you can edit. </w:t>
+      </w:r>
+      <w:r>
+        <w:t xml:space="preserve"> Please leave the original as is</w:t>
+      </w:r>
+      <w:r>
+        <w:t xml:space="preserve">, so it can be used for future sessions.  </w:t>
+      </w:r>
+    </w:p>
+    <w:p>
+      <w:pPr>
+        <w:pStyle w:val="Normal1"/>
         <w:widowControl w:val="0"/>
       </w:pPr>
     </w:p>
@@ -218,29 +227,47 @@
     </w:p>
     <w:p>
       <w:pPr>
-        <w:pStyle w:val="normal0"/>
-        <w:widowControl w:val="0"/>
-      </w:pPr>
-    </w:p>
-    <w:p>
-      <w:pPr>
-        <w:pStyle w:val="normal0"/>
+        <w:pStyle w:val="Normal1"/>
+        <w:widowControl w:val="0"/>
+      </w:pPr>
+    </w:p>
+    <w:p>
+      <w:pPr>
+        <w:pStyle w:val="Normal1"/>
         <w:widowControl w:val="0"/>
       </w:pPr>
       <w:r>
         <w:t>The first thing you will notice is that you have three Sprites: ship_glider, spaceship1 and laser</w:t>
       </w:r>
       <w:r>
-        <w:t xml:space="preserve"> in the project.  There is only code for </w:t>
-      </w:r>
-      <w:r>
+        <w:t xml:space="preserve"> in the </w:t>
+      </w:r>
+      <w:r>
+        <w:t>project.  The Sprint</w:t>
+      </w:r>
+      <w:r>
+        <w:t xml:space="preserve"> </w:t>
+      </w:r>
+      <w:r>
+        <w:rPr>
+          <w:color w:val="FF0000"/>
+        </w:rPr>
         <w:t>spaceship</w:t>
       </w:r>
       <w:r>
+        <w:rPr>
+          <w:color w:val="FF0000"/>
+        </w:rPr>
         <w:t>1</w:t>
       </w:r>
       <w:r>
-        <w:t>.  Let's walk thru what the spaceship</w:t>
+        <w:t xml:space="preserve">. </w:t>
+      </w:r>
+      <w:r>
+        <w:t xml:space="preserve">is the only one that has code in it. </w:t>
+      </w:r>
+      <w:r>
+        <w:t xml:space="preserve"> Let's walk thru what the spaceship</w:t>
       </w:r>
       <w:r>
         <w:t xml:space="preserve"> code is doing with some pseudo-code.  </w:t>
@@ -248,456 +275,62 @@
     </w:p>
     <w:p>
       <w:pPr>
-        <w:pStyle w:val="normal0"/>
-        <w:widowControl w:val="0"/>
-      </w:pPr>
-    </w:p>
-    <w:p>
-      <w:pPr>
-        <w:pStyle w:val="normal0"/>
-        <w:widowControl w:val="0"/>
-      </w:pPr>
-      <w:r>
-        <w:t xml:space="preserve">Notice that with pseudo-code, we just make a brief statement of what needs to be done, and do not worry about the details at this point.  Some of those brief statement will expand into a large number of lines of code, but that is okay.  We just want to get an idea of what needs to be done.  This is called Top Down Design.  You move to finer and finer levels of detail, as you work through each of the levels of detail.  </w:t>
-      </w:r>
-    </w:p>
-    <w:p>
-      <w:pPr>
-        <w:pStyle w:val="normal0"/>
-        <w:widowControl w:val="0"/>
-      </w:pPr>
-    </w:p>
-    <w:p>
-      <w:pPr>
-        <w:pStyle w:val="Code"/>
-      </w:pPr>
-      <w:r>
-        <w:t>when the program starts</w:t>
-      </w:r>
-    </w:p>
-    <w:p>
-      <w:pPr>
-        <w:pStyle w:val="Code"/>
-      </w:pPr>
-      <w:r>
-        <w:t>make it so</w:t>
-      </w:r>
-      <w:r>
-        <w:t xml:space="preserve"> no one can see me</w:t>
-      </w:r>
-    </w:p>
-    <w:p>
-      <w:pPr>
-        <w:pStyle w:val="Code"/>
-      </w:pPr>
-      <w:r>
-        <w:lastRenderedPageBreak/>
-        <w:t>go to the upper left hand corner</w:t>
-      </w:r>
-    </w:p>
-    <w:p>
-      <w:pPr>
-        <w:pStyle w:val="Code"/>
-      </w:pPr>
-      <w:r>
-        <w:t>create three rows of six copies of me</w:t>
-      </w:r>
-    </w:p>
-    <w:p>
-      <w:pPr>
-        <w:pStyle w:val="normal0"/>
-        <w:widowControl w:val="0"/>
-      </w:pPr>
-    </w:p>
-    <w:p>
-      <w:pPr>
-        <w:pStyle w:val="normal0"/>
-        <w:widowControl w:val="0"/>
-      </w:pPr>
-    </w:p>
-    <w:p>
-      <w:pPr>
-        <w:pStyle w:val="Code"/>
-      </w:pPr>
-      <w:r>
-        <w:t>when my copy starts</w:t>
-      </w:r>
-    </w:p>
-    <w:p>
-      <w:pPr>
-        <w:pStyle w:val="Code"/>
-      </w:pPr>
-      <w:r>
-        <w:t>make it the copy can be seen</w:t>
-      </w:r>
-    </w:p>
-    <w:p>
-      <w:pPr>
-        <w:pStyle w:val="Code"/>
-      </w:pPr>
-      <w:r>
-        <w:t>loop</w:t>
-      </w:r>
-    </w:p>
-    <w:p>
-      <w:pPr>
-        <w:pStyle w:val="Code"/>
-      </w:pPr>
-      <w:r>
-        <w:tab/>
-        <w:t>move right across the screen to the end</w:t>
-      </w:r>
-    </w:p>
-    <w:p>
-      <w:pPr>
-        <w:pStyle w:val="Code"/>
-      </w:pPr>
-      <w:r>
-        <w:tab/>
-        <w:t>move down the screen, just a little bit</w:t>
-      </w:r>
-    </w:p>
-    <w:p>
-      <w:pPr>
-        <w:pStyle w:val="Code"/>
-      </w:pPr>
-      <w:r>
-        <w:tab/>
-        <w:t>move left across the screen to the other end</w:t>
-      </w:r>
-    </w:p>
-    <w:p>
-      <w:pPr>
-        <w:pStyle w:val="Code"/>
-      </w:pPr>
-      <w:r>
-        <w:tab/>
-        <w:t>move down the screen, just a little bit</w:t>
-      </w:r>
-    </w:p>
-    <w:p>
-      <w:pPr>
-        <w:pStyle w:val="Code"/>
-      </w:pPr>
-      <w:r>
-        <w:t>endloop</w:t>
-      </w:r>
-    </w:p>
-    <w:p>
-      <w:pPr>
-        <w:pStyle w:val="normal0"/>
-        <w:widowControl w:val="0"/>
-      </w:pPr>
-    </w:p>
-    <w:p>
-      <w:pPr>
-        <w:pStyle w:val="normal0"/>
-        <w:widowControl w:val="0"/>
-      </w:pPr>
-    </w:p>
-    <w:p>
-      <w:pPr>
-        <w:pStyle w:val="Code"/>
-      </w:pPr>
-      <w:r>
-        <w:t>when my copy starts</w:t>
-      </w:r>
-    </w:p>
-    <w:p>
-      <w:pPr>
-        <w:pStyle w:val="Code"/>
-      </w:pPr>
-      <w:r>
-        <w:t>loop</w:t>
-      </w:r>
-    </w:p>
-    <w:p>
-      <w:pPr>
-        <w:pStyle w:val="Code"/>
-      </w:pPr>
-      <w:r>
-        <w:tab/>
-        <w:t>if the laser shot me</w:t>
-      </w:r>
-    </w:p>
-    <w:p>
-      <w:pPr>
-        <w:pStyle w:val="Code"/>
-      </w:pPr>
-      <w:r>
-        <w:tab/>
-      </w:r>
-      <w:r>
-        <w:tab/>
-        <w:t>delete me from the page</w:t>
-      </w:r>
-    </w:p>
-    <w:p>
-      <w:pPr>
-        <w:pStyle w:val="Code"/>
-      </w:pPr>
-      <w:r>
-        <w:tab/>
-        <w:t>endif</w:t>
-      </w:r>
-    </w:p>
-    <w:p>
-      <w:pPr>
-        <w:pStyle w:val="Code"/>
-      </w:pPr>
-      <w:r>
-        <w:t>endloop</w:t>
-      </w:r>
-    </w:p>
-    <w:p>
-      <w:pPr>
-        <w:pStyle w:val="normal0"/>
-        <w:widowControl w:val="0"/>
-      </w:pPr>
-    </w:p>
-    <w:p>
-      <w:pPr>
-        <w:pStyle w:val="normal0"/>
-        <w:widowControl w:val="0"/>
-      </w:pPr>
-    </w:p>
-    <w:p>
-      <w:pPr>
-        <w:pStyle w:val="normal0"/>
-        <w:widowControl w:val="0"/>
-      </w:pPr>
-      <w:r>
-        <w:t>So these three script blocks give us the basic functionality of our invading aliens</w:t>
-      </w:r>
-      <w:r>
-        <w:t xml:space="preserve">.  The first script block creates the army of invaders at the top of the page.  The second script block moves the aliens across and down the screen.  The third block allows for individual aliens to be killed when shot.  However, I need to warn you, the shooting stuff is not quite done yet, but I promise we will get back to that later.  </w:t>
-      </w:r>
-    </w:p>
-    <w:p>
-      <w:pPr>
-        <w:pStyle w:val="normal0"/>
-        <w:widowControl w:val="0"/>
-      </w:pPr>
-    </w:p>
-    <w:p>
-      <w:pPr>
-        <w:pStyle w:val="normal0"/>
-        <w:widowControl w:val="0"/>
-      </w:pPr>
-    </w:p>
-    <w:p>
-      <w:pPr>
-        <w:pStyle w:val="Heading3"/>
-      </w:pPr>
-      <w:r>
-        <w:t xml:space="preserve">Moving Your </w:t>
-      </w:r>
-      <w:r>
-        <w:t>Defender</w:t>
-      </w:r>
-    </w:p>
-    <w:p>
-      <w:pPr>
-        <w:pStyle w:val="normal0"/>
-        <w:widowControl w:val="0"/>
-      </w:pPr>
-    </w:p>
-    <w:p>
-      <w:pPr>
-        <w:pStyle w:val="normal0"/>
-        <w:widowControl w:val="0"/>
-      </w:pPr>
-      <w:r>
-        <w:t>The first things you are going to want is to move the defending space</w:t>
-      </w:r>
-      <w:r>
-        <w:t>s</w:t>
-      </w:r>
-      <w:r>
-        <w:t>hip (</w:t>
-      </w:r>
-      <w:r>
-        <w:t xml:space="preserve">ship_glider) and of course do some setup from any previous games, stuff like reposition to the starting point and reset the score, etc...  </w:t>
-      </w:r>
-      <w:r>
-        <w:t xml:space="preserve">The original Space Invaders game used a joystick to move the defender.  Clearly, we don't have a joystick, so we will use the left and right arrow keys.  </w:t>
-      </w:r>
-    </w:p>
-    <w:p>
-      <w:pPr>
-        <w:pStyle w:val="normal0"/>
-        <w:widowControl w:val="0"/>
-      </w:pPr>
-    </w:p>
-    <w:p>
-      <w:pPr>
-        <w:pStyle w:val="normal0"/>
-        <w:widowControl w:val="0"/>
-      </w:pPr>
-      <w:r>
-        <w:t>Let's think through</w:t>
-      </w:r>
-      <w:r>
-        <w:t xml:space="preserve"> the steps that need to happen here</w:t>
-      </w:r>
-      <w:r>
-        <w:t xml:space="preserve">: </w:t>
-      </w:r>
-    </w:p>
-    <w:p>
-      <w:pPr>
-        <w:pStyle w:val="normal0"/>
-        <w:widowControl w:val="0"/>
-      </w:pPr>
-    </w:p>
-    <w:p>
-      <w:pPr>
-        <w:pStyle w:val="Code"/>
-      </w:pPr>
-      <w:r>
-        <w:t>when the program starts</w:t>
-      </w:r>
-    </w:p>
-    <w:p>
-      <w:pPr>
-        <w:pStyle w:val="Code"/>
-      </w:pPr>
-      <w:r>
-        <w:t>put the defender back in the middle</w:t>
-      </w:r>
-    </w:p>
-    <w:p>
-      <w:pPr>
-        <w:pStyle w:val="Code"/>
-      </w:pPr>
-      <w:r>
-        <w:t>reset the score to 0</w:t>
-      </w:r>
-    </w:p>
-    <w:p>
-      <w:pPr>
-        <w:pStyle w:val="Code"/>
-      </w:pPr>
-      <w:r>
-        <w:t>loop forever</w:t>
-      </w:r>
-    </w:p>
-    <w:p>
-      <w:pPr>
-        <w:pStyle w:val="Code"/>
-      </w:pPr>
-      <w:r>
-        <w:tab/>
-        <w:t>if want to move left</w:t>
-      </w:r>
-    </w:p>
-    <w:p>
-      <w:pPr>
-        <w:pStyle w:val="Code"/>
-      </w:pPr>
-      <w:r>
-        <w:lastRenderedPageBreak/>
-        <w:tab/>
-      </w:r>
-      <w:r>
-        <w:tab/>
-        <w:t>move the defender to the left</w:t>
-      </w:r>
-    </w:p>
-    <w:p>
-      <w:pPr>
-        <w:pStyle w:val="Code"/>
-      </w:pPr>
-      <w:r>
-        <w:tab/>
-        <w:t>endif</w:t>
-      </w:r>
-    </w:p>
-    <w:p>
-      <w:pPr>
-        <w:pStyle w:val="Code"/>
-      </w:pPr>
-      <w:r>
-        <w:tab/>
-        <w:t>if want to move right</w:t>
-      </w:r>
-    </w:p>
-    <w:p>
-      <w:pPr>
-        <w:pStyle w:val="Code"/>
-      </w:pPr>
-      <w:r>
-        <w:tab/>
-      </w:r>
-      <w:r>
-        <w:tab/>
-        <w:t>move the defender to the right</w:t>
-      </w:r>
-    </w:p>
-    <w:p>
-      <w:pPr>
-        <w:pStyle w:val="Code"/>
-      </w:pPr>
-      <w:r>
-        <w:tab/>
-        <w:t>endif</w:t>
-      </w:r>
-    </w:p>
-    <w:p>
-      <w:pPr>
-        <w:pStyle w:val="Code"/>
-      </w:pPr>
-      <w:r>
-        <w:t>endloop</w:t>
-      </w:r>
-    </w:p>
-    <w:p>
-      <w:pPr>
-        <w:pStyle w:val="normal0"/>
-        <w:widowControl w:val="0"/>
-      </w:pPr>
-    </w:p>
-    <w:p>
-      <w:pPr>
-        <w:pStyle w:val="normal0"/>
-        <w:widowControl w:val="0"/>
-      </w:pPr>
-    </w:p>
-    <w:p>
-      <w:pPr>
-        <w:pStyle w:val="normal0"/>
-        <w:widowControl w:val="0"/>
-      </w:pPr>
-      <w:r>
-        <w:t xml:space="preserve">Some of the important blocks to use are shown below, but you will need to use them and a few more to do what needs to be done in the above </w:t>
-      </w:r>
-      <w:r>
-        <w:t>pseudo</w:t>
-      </w:r>
-      <w:r>
-        <w:t xml:space="preserve">-code.  Think about what you will need to do to make that happen.  </w:t>
-      </w:r>
-    </w:p>
-    <w:p>
-      <w:pPr>
-        <w:pStyle w:val="normal0"/>
-        <w:widowControl w:val="0"/>
-      </w:pPr>
-    </w:p>
-    <w:p>
-      <w:pPr>
-        <w:pStyle w:val="normal0"/>
+        <w:pStyle w:val="Normal1"/>
+        <w:widowControl w:val="0"/>
+      </w:pPr>
+    </w:p>
+    <w:p>
+      <w:pPr>
+        <w:pStyle w:val="Normal1"/>
+        <w:widowControl w:val="0"/>
+      </w:pPr>
+      <w:r>
+        <w:t xml:space="preserve">Notice that with pseudo-code, we just make a brief statement of what needs to be done, and do not worry about the details at this point.  Some of those brief statement will expand into a large number of lines of code, but that is okay.  We just want to get an idea of what needs to be done.  This is called </w:t>
+      </w:r>
+      <w:r>
+        <w:rPr>
+          <w:i/>
+        </w:rPr>
+        <w:t>Top Down Design</w:t>
+      </w:r>
+      <w:r>
+        <w:t xml:space="preserve">.  You move to finer and finer levels of detail, as you work through each of the levels of detail.  </w:t>
+      </w:r>
+    </w:p>
+    <w:p>
+      <w:pPr>
+        <w:rPr>
+          <w:rFonts w:ascii="Arial" w:eastAsia="Arial" w:hAnsi="Arial" w:cs="Arial"/>
+          <w:color w:val="000000"/>
+        </w:rPr>
+      </w:pPr>
+      <w:r>
+        <w:br w:type="page"/>
+      </w:r>
+    </w:p>
+    <w:p>
+      <w:pPr>
+        <w:pStyle w:val="Normal1"/>
         <w:widowControl w:val="0"/>
       </w:pPr>
       <w:r>
         <w:rPr>
           <w:noProof/>
         </w:rPr>
+        <w:lastRenderedPageBreak/>
         <w:drawing>
-          <wp:inline distT="0" distB="0" distL="0" distR="0">
-            <wp:extent cx="3530600" cy="1749425"/>
-            <wp:effectExtent l="19050" t="0" r="0" b="0"/>
-            <wp:docPr id="16" name="Picture 7"/>
+          <wp:anchor distT="0" distB="0" distL="114300" distR="114300" simplePos="0" relativeHeight="251658240" behindDoc="0" locked="0" layoutInCell="1" allowOverlap="1">
+            <wp:simplePos x="0" y="0"/>
+            <wp:positionH relativeFrom="column">
+              <wp:posOffset>22225</wp:posOffset>
+            </wp:positionH>
+            <wp:positionV relativeFrom="paragraph">
+              <wp:posOffset>-464820</wp:posOffset>
+            </wp:positionV>
+            <wp:extent cx="685800" cy="466725"/>
+            <wp:effectExtent l="0" t="0" r="0" b="0"/>
+            <wp:wrapSquare wrapText="bothSides"/>
+            <wp:docPr id="1" name="Picture 1"/>
             <wp:cNvGraphicFramePr>
               <a:graphicFrameLocks xmlns:a="http://schemas.openxmlformats.org/drawingml/2006/main" noChangeAspect="1"/>
             </wp:cNvGraphicFramePr>
@@ -705,13 +338,549 @@
               <a:graphicData uri="http://schemas.openxmlformats.org/drawingml/2006/picture">
                 <pic:pic xmlns:pic="http://schemas.openxmlformats.org/drawingml/2006/picture">
                   <pic:nvPicPr>
-                    <pic:cNvPr id="0" name="Picture 7"/>
+                    <pic:cNvPr id="0" name=""/>
+                    <pic:cNvPicPr/>
+                  </pic:nvPicPr>
+                  <pic:blipFill>
+                    <a:blip r:embed="rId8">
+                      <a:extLst>
+                        <a:ext uri="{28A0092B-C50C-407E-A947-70E740481C1C}">
+                          <a14:useLocalDpi xmlns:a14="http://schemas.microsoft.com/office/drawing/2010/main" xmlns:wps="http://schemas.microsoft.com/office/word/2010/wordprocessingShape" xmlns:wpi="http://schemas.microsoft.com/office/word/2010/wordprocessingInk" xmlns:wpg="http://schemas.microsoft.com/office/word/2010/wordprocessingGroup" xmlns:w14="http://schemas.microsoft.com/office/word/2010/wordml" xmlns:w="http://schemas.openxmlformats.org/wordprocessingml/2006/main" xmlns:w10="urn:schemas-microsoft-com:office:word" xmlns:wp14="http://schemas.microsoft.com/office/word/2010/wordprocessingDrawing" xmlns:v="urn:schemas-microsoft-com:vml" xmlns:o="urn:schemas-microsoft-com:office:office" xmlns:mc="http://schemas.openxmlformats.org/markup-compatibility/2006" xmlns:wpc="http://schemas.microsoft.com/office/word/2010/wordprocessingCanvas" xmlns="" val="0"/>
+                        </a:ext>
+                      </a:extLst>
+                    </a:blip>
+                    <a:stretch>
+                      <a:fillRect/>
+                    </a:stretch>
+                  </pic:blipFill>
+                  <pic:spPr>
+                    <a:xfrm>
+                      <a:off x="0" y="0"/>
+                      <a:ext cx="685800" cy="466725"/>
+                    </a:xfrm>
+                    <a:prstGeom prst="rect">
+                      <a:avLst/>
+                    </a:prstGeom>
+                  </pic:spPr>
+                </pic:pic>
+              </a:graphicData>
+            </a:graphic>
+          </wp:anchor>
+        </w:drawing>
+      </w:r>
+    </w:p>
+    <w:p>
+      <w:pPr>
+        <w:pStyle w:val="Code"/>
+      </w:pPr>
+      <w:r>
+        <w:t>when the program starts</w:t>
+      </w:r>
+    </w:p>
+    <w:p>
+      <w:pPr>
+        <w:pStyle w:val="Code"/>
+      </w:pPr>
+      <w:r>
+        <w:t>make it so</w:t>
+      </w:r>
+      <w:r>
+        <w:t xml:space="preserve"> no one can see me</w:t>
+      </w:r>
+    </w:p>
+    <w:p>
+      <w:pPr>
+        <w:pStyle w:val="Code"/>
+      </w:pPr>
+      <w:r>
+        <w:t>go to the upper left hand corner</w:t>
+      </w:r>
+    </w:p>
+    <w:p>
+      <w:pPr>
+        <w:pStyle w:val="Code"/>
+      </w:pPr>
+      <w:r>
+        <w:t>create three rows of six copies of me</w:t>
+      </w:r>
+    </w:p>
+    <w:p>
+      <w:pPr>
+        <w:pStyle w:val="Normal1"/>
+        <w:widowControl w:val="0"/>
+      </w:pPr>
+    </w:p>
+    <w:p>
+      <w:pPr>
+        <w:pStyle w:val="Normal1"/>
+        <w:widowControl w:val="0"/>
+      </w:pPr>
+    </w:p>
+    <w:p>
+      <w:pPr>
+        <w:pStyle w:val="Code"/>
+      </w:pPr>
+      <w:r>
+        <w:t>when my copy starts</w:t>
+      </w:r>
+    </w:p>
+    <w:p>
+      <w:pPr>
+        <w:pStyle w:val="Code"/>
+      </w:pPr>
+      <w:r>
+        <w:t xml:space="preserve">make it </w:t>
+      </w:r>
+      <w:r>
+        <w:t xml:space="preserve">so </w:t>
+      </w:r>
+      <w:r>
+        <w:t>the copy can be seen</w:t>
+      </w:r>
+    </w:p>
+    <w:p>
+      <w:pPr>
+        <w:pStyle w:val="Code"/>
+      </w:pPr>
+      <w:r>
+        <w:t>loop</w:t>
+      </w:r>
+    </w:p>
+    <w:p>
+      <w:pPr>
+        <w:pStyle w:val="Code"/>
+      </w:pPr>
+      <w:r>
+        <w:tab/>
+        <w:t>move right across the screen to the end</w:t>
+      </w:r>
+    </w:p>
+    <w:p>
+      <w:pPr>
+        <w:pStyle w:val="Code"/>
+      </w:pPr>
+      <w:r>
+        <w:tab/>
+        <w:t>move down the screen, just a little bit</w:t>
+      </w:r>
+    </w:p>
+    <w:p>
+      <w:pPr>
+        <w:pStyle w:val="Code"/>
+      </w:pPr>
+      <w:r>
+        <w:tab/>
+        <w:t>move left across the screen to the other end</w:t>
+      </w:r>
+    </w:p>
+    <w:p>
+      <w:pPr>
+        <w:pStyle w:val="Code"/>
+      </w:pPr>
+      <w:r>
+        <w:tab/>
+        <w:t>move down the screen, just a little bit</w:t>
+      </w:r>
+    </w:p>
+    <w:p>
+      <w:pPr>
+        <w:pStyle w:val="Code"/>
+      </w:pPr>
+      <w:r>
+        <w:t>endloop</w:t>
+      </w:r>
+    </w:p>
+    <w:p>
+      <w:pPr>
+        <w:pStyle w:val="Normal1"/>
+        <w:widowControl w:val="0"/>
+      </w:pPr>
+    </w:p>
+    <w:p>
+      <w:pPr>
+        <w:pStyle w:val="Normal1"/>
+        <w:widowControl w:val="0"/>
+      </w:pPr>
+    </w:p>
+    <w:p>
+      <w:pPr>
+        <w:pStyle w:val="Code"/>
+      </w:pPr>
+      <w:r>
+        <w:t>when my copy starts</w:t>
+      </w:r>
+    </w:p>
+    <w:p>
+      <w:pPr>
+        <w:pStyle w:val="Code"/>
+      </w:pPr>
+      <w:r>
+        <w:t>loop</w:t>
+      </w:r>
+    </w:p>
+    <w:p>
+      <w:pPr>
+        <w:pStyle w:val="Code"/>
+      </w:pPr>
+      <w:r>
+        <w:tab/>
+        <w:t>if the laser shot me</w:t>
+      </w:r>
+    </w:p>
+    <w:p>
+      <w:pPr>
+        <w:pStyle w:val="Code"/>
+      </w:pPr>
+      <w:r>
+        <w:tab/>
+      </w:r>
+      <w:r>
+        <w:tab/>
+        <w:t>delete me from the page</w:t>
+      </w:r>
+    </w:p>
+    <w:p>
+      <w:pPr>
+        <w:pStyle w:val="Code"/>
+      </w:pPr>
+      <w:r>
+        <w:tab/>
+        <w:t>endif</w:t>
+      </w:r>
+    </w:p>
+    <w:p>
+      <w:pPr>
+        <w:pStyle w:val="Code"/>
+      </w:pPr>
+      <w:r>
+        <w:t>endloop</w:t>
+      </w:r>
+    </w:p>
+    <w:p>
+      <w:pPr>
+        <w:pStyle w:val="Normal1"/>
+        <w:widowControl w:val="0"/>
+      </w:pPr>
+    </w:p>
+    <w:p>
+      <w:pPr>
+        <w:pStyle w:val="Normal1"/>
+        <w:widowControl w:val="0"/>
+      </w:pPr>
+    </w:p>
+    <w:p>
+      <w:pPr>
+        <w:pStyle w:val="Normal1"/>
+        <w:widowControl w:val="0"/>
+      </w:pPr>
+      <w:r>
+        <w:t>So these three script blocks give us the basic functionality of our invading aliens</w:t>
+      </w:r>
+      <w:r>
+        <w:t xml:space="preserve">.  The first script block creates the army of invaders at the top of the page.  The second script block moves the aliens across and down the screen.  The third block allows for individual aliens to be killed when shot.  However, I need to warn you, the shooting stuff is not quite done yet, but I promise we will get back to that later.  </w:t>
+      </w:r>
+    </w:p>
+    <w:p>
+      <w:pPr>
+        <w:pStyle w:val="Normal1"/>
+        <w:widowControl w:val="0"/>
+      </w:pPr>
+    </w:p>
+    <w:p>
+      <w:pPr>
+        <w:pStyle w:val="Heading3"/>
+      </w:pPr>
+      <w:r>
+        <w:t xml:space="preserve">Moving Your </w:t>
+      </w:r>
+      <w:r>
+        <w:t>Defender</w:t>
+      </w:r>
+      <w:r>
+        <w:tab/>
+      </w:r>
+      <w:r>
+        <w:tab/>
+      </w:r>
+      <w:r>
+        <w:rPr>
+          <w:noProof/>
+        </w:rPr>
+        <w:drawing>
+          <wp:inline distT="0" distB="0" distL="0" distR="0">
+            <wp:extent cx="771525" cy="609600"/>
+            <wp:effectExtent l="0" t="0" r="9525" b="0"/>
+            <wp:docPr id="2" name="Picture 2"/>
+            <wp:cNvGraphicFramePr>
+              <a:graphicFrameLocks xmlns:a="http://schemas.openxmlformats.org/drawingml/2006/main" noChangeAspect="1"/>
+            </wp:cNvGraphicFramePr>
+            <a:graphic xmlns:a="http://schemas.openxmlformats.org/drawingml/2006/main">
+              <a:graphicData uri="http://schemas.openxmlformats.org/drawingml/2006/picture">
+                <pic:pic xmlns:pic="http://schemas.openxmlformats.org/drawingml/2006/picture">
+                  <pic:nvPicPr>
+                    <pic:cNvPr id="0" name=""/>
+                    <pic:cNvPicPr/>
+                  </pic:nvPicPr>
+                  <pic:blipFill>
+                    <a:blip r:embed="rId9"/>
+                    <a:stretch>
+                      <a:fillRect/>
+                    </a:stretch>
+                  </pic:blipFill>
+                  <pic:spPr>
+                    <a:xfrm>
+                      <a:off x="0" y="0"/>
+                      <a:ext cx="771525" cy="609600"/>
+                    </a:xfrm>
+                    <a:prstGeom prst="rect">
+                      <a:avLst/>
+                    </a:prstGeom>
+                  </pic:spPr>
+                </pic:pic>
+              </a:graphicData>
+            </a:graphic>
+          </wp:inline>
+        </w:drawing>
+      </w:r>
+    </w:p>
+    <w:p>
+      <w:pPr>
+        <w:pStyle w:val="Normal1"/>
+        <w:widowControl w:val="0"/>
+      </w:pPr>
+    </w:p>
+    <w:p>
+      <w:pPr>
+        <w:pStyle w:val="Normal1"/>
+        <w:widowControl w:val="0"/>
+      </w:pPr>
+      <w:r>
+        <w:t>The first things you are going to want is to move the defending space</w:t>
+      </w:r>
+      <w:r>
+        <w:t>s</w:t>
+      </w:r>
+      <w:r>
+        <w:t>hip (</w:t>
+      </w:r>
+      <w:r>
+        <w:rPr>
+          <w:color w:val="FF0000"/>
+        </w:rPr>
+        <w:t>ship_glider</w:t>
+      </w:r>
+      <w:r>
+        <w:t xml:space="preserve">) and of course do some setup from any previous games, stuff like reposition to the starting point and reset the score, etc...  </w:t>
+      </w:r>
+      <w:r>
+        <w:t xml:space="preserve">The original Space Invaders game used a joystick to move the defender.  Clearly, we don't have a joystick, so we will use </w:t>
+      </w:r>
+      <w:r>
+        <w:t>the left and right arrow keys.</w:t>
+      </w:r>
+    </w:p>
+    <w:p>
+      <w:pPr>
+        <w:pStyle w:val="Normal1"/>
+        <w:widowControl w:val="0"/>
+      </w:pPr>
+    </w:p>
+    <w:p>
+      <w:pPr>
+        <w:rPr>
+          <w:rFonts w:ascii="Arial" w:eastAsia="Arial" w:hAnsi="Arial" w:cs="Arial"/>
+          <w:color w:val="000000"/>
+        </w:rPr>
+      </w:pPr>
+      <w:r>
+        <w:br w:type="page"/>
+      </w:r>
+    </w:p>
+    <w:p>
+      <w:pPr>
+        <w:pStyle w:val="Normal1"/>
+        <w:widowControl w:val="0"/>
+      </w:pPr>
+      <w:r>
+        <w:lastRenderedPageBreak/>
+        <w:t>Let's think through</w:t>
+      </w:r>
+      <w:r>
+        <w:t xml:space="preserve"> the steps that need to happen here</w:t>
+      </w:r>
+      <w:r>
+        <w:t xml:space="preserve">: </w:t>
+      </w:r>
+    </w:p>
+    <w:p>
+      <w:pPr>
+        <w:pStyle w:val="Normal1"/>
+        <w:widowControl w:val="0"/>
+      </w:pPr>
+    </w:p>
+    <w:p>
+      <w:pPr>
+        <w:pStyle w:val="Code"/>
+      </w:pPr>
+      <w:r>
+        <w:t>when the program starts</w:t>
+      </w:r>
+    </w:p>
+    <w:p>
+      <w:pPr>
+        <w:pStyle w:val="Code"/>
+      </w:pPr>
+      <w:r>
+        <w:t>put the defender back in the middle</w:t>
+      </w:r>
+    </w:p>
+    <w:p>
+      <w:pPr>
+        <w:pStyle w:val="Code"/>
+      </w:pPr>
+      <w:r>
+        <w:t>reset the score to 0</w:t>
+      </w:r>
+    </w:p>
+    <w:p>
+      <w:pPr>
+        <w:pStyle w:val="Code"/>
+      </w:pPr>
+      <w:r>
+        <w:t>loop forever</w:t>
+      </w:r>
+    </w:p>
+    <w:p>
+      <w:pPr>
+        <w:pStyle w:val="Code"/>
+      </w:pPr>
+      <w:r>
+        <w:tab/>
+        <w:t>if want to move left</w:t>
+      </w:r>
+    </w:p>
+    <w:p>
+      <w:pPr>
+        <w:pStyle w:val="Code"/>
+      </w:pPr>
+      <w:r>
+        <w:tab/>
+      </w:r>
+      <w:r>
+        <w:tab/>
+        <w:t>move the defender to the left</w:t>
+      </w:r>
+    </w:p>
+    <w:p>
+      <w:pPr>
+        <w:pStyle w:val="Code"/>
+      </w:pPr>
+      <w:r>
+        <w:tab/>
+        <w:t>endif</w:t>
+      </w:r>
+    </w:p>
+    <w:p>
+      <w:pPr>
+        <w:pStyle w:val="Code"/>
+      </w:pPr>
+      <w:r>
+        <w:tab/>
+        <w:t>if want to move right</w:t>
+      </w:r>
+    </w:p>
+    <w:p>
+      <w:pPr>
+        <w:pStyle w:val="Code"/>
+      </w:pPr>
+      <w:r>
+        <w:tab/>
+      </w:r>
+      <w:r>
+        <w:tab/>
+        <w:t>move the defender to the right</w:t>
+      </w:r>
+    </w:p>
+    <w:p>
+      <w:pPr>
+        <w:pStyle w:val="Code"/>
+      </w:pPr>
+      <w:r>
+        <w:tab/>
+        <w:t>endif</w:t>
+      </w:r>
+    </w:p>
+    <w:p>
+      <w:pPr>
+        <w:pStyle w:val="Code"/>
+      </w:pPr>
+      <w:r>
+        <w:t>endloop</w:t>
+      </w:r>
+    </w:p>
+    <w:p>
+      <w:pPr>
+        <w:pStyle w:val="Normal1"/>
+        <w:widowControl w:val="0"/>
+      </w:pPr>
+      <w:bookmarkStart w:id="0" w:name="_GoBack"/>
+      <w:bookmarkEnd w:id="0"/>
+    </w:p>
+    <w:p>
+      <w:pPr>
+        <w:pStyle w:val="Normal1"/>
+        <w:widowControl w:val="0"/>
+      </w:pPr>
+    </w:p>
+    <w:p>
+      <w:pPr>
+        <w:pStyle w:val="Normal1"/>
+        <w:widowControl w:val="0"/>
+      </w:pPr>
+      <w:r>
+        <w:t xml:space="preserve">Some of the important blocks to use are shown below, but you will need to use them and a few more to do what needs to be done in the above </w:t>
+      </w:r>
+      <w:r>
+        <w:t>pseudo</w:t>
+      </w:r>
+      <w:r>
+        <w:t xml:space="preserve">-code.  Think about what you will need to do to make that happen.  </w:t>
+      </w:r>
+    </w:p>
+    <w:p>
+      <w:pPr>
+        <w:pStyle w:val="Normal1"/>
+        <w:widowControl w:val="0"/>
+      </w:pPr>
+    </w:p>
+    <w:p>
+      <w:pPr>
+        <w:pStyle w:val="Normal1"/>
+        <w:widowControl w:val="0"/>
+      </w:pPr>
+      <w:r>
+        <w:rPr>
+          <w:noProof/>
+        </w:rPr>
+        <w:drawing>
+          <wp:inline distT="0" distB="0" distL="0" distR="0">
+            <wp:extent cx="4540250" cy="2647950"/>
+            <wp:effectExtent l="19050" t="0" r="0" b="0"/>
+            <wp:docPr id="3" name="Picture 1"/>
+            <wp:cNvGraphicFramePr>
+              <a:graphicFrameLocks xmlns:a="http://schemas.openxmlformats.org/drawingml/2006/main" noChangeAspect="1"/>
+            </wp:cNvGraphicFramePr>
+            <a:graphic xmlns:a="http://schemas.openxmlformats.org/drawingml/2006/main">
+              <a:graphicData uri="http://schemas.openxmlformats.org/drawingml/2006/picture">
+                <pic:pic xmlns:pic="http://schemas.openxmlformats.org/drawingml/2006/picture">
+                  <pic:nvPicPr>
+                    <pic:cNvPr id="0" name="Picture 1"/>
                     <pic:cNvPicPr>
                       <a:picLocks noChangeAspect="1" noChangeArrowheads="1"/>
                     </pic:cNvPicPr>
                   </pic:nvPicPr>
                   <pic:blipFill>
-                    <a:blip r:embed="rId8"/>
+                    <a:blip r:embed="rId10"/>
                     <a:srcRect/>
                     <a:stretch>
                       <a:fillRect/>
@@ -720,7 +889,7 @@
                   <pic:spPr bwMode="auto">
                     <a:xfrm>
                       <a:off x="0" y="0"/>
-                      <a:ext cx="3530600" cy="1749425"/>
+                      <a:ext cx="4540250" cy="2647950"/>
                     </a:xfrm>
                     <a:prstGeom prst="rect">
                       <a:avLst/>
@@ -742,31 +911,43 @@
     </w:p>
     <w:p>
       <w:pPr>
-        <w:pStyle w:val="normal0"/>
-        <w:widowControl w:val="0"/>
-      </w:pPr>
-    </w:p>
-    <w:p>
-      <w:pPr>
-        <w:pStyle w:val="normal0"/>
+        <w:pStyle w:val="Normal1"/>
+        <w:widowControl w:val="0"/>
+      </w:pPr>
+    </w:p>
+    <w:p>
+      <w:pPr>
+        <w:pStyle w:val="Normal1"/>
+        <w:widowControl w:val="0"/>
+      </w:pPr>
+    </w:p>
+    <w:p>
+      <w:pPr>
+        <w:pStyle w:val="Normal1"/>
         <w:widowControl w:val="0"/>
       </w:pPr>
       <w:r>
         <w:t>The observant reader will have noticed this score thing being set to 0</w:t>
       </w:r>
       <w:r>
-        <w:t>.  I am pretty sure you can figure out what this for and how to create it.</w:t>
-      </w:r>
-    </w:p>
-    <w:p>
-      <w:pPr>
-        <w:pStyle w:val="normal0"/>
-        <w:widowControl w:val="0"/>
-      </w:pPr>
-    </w:p>
-    <w:p>
-      <w:pPr>
-        <w:pStyle w:val="normal0"/>
+        <w:t>.  I am pretty sure you can figure out what this</w:t>
+      </w:r>
+      <w:r>
+        <w:t xml:space="preserve"> is</w:t>
+      </w:r>
+      <w:r>
+        <w:t xml:space="preserve"> for and how to create it.</w:t>
+      </w:r>
+    </w:p>
+    <w:p>
+      <w:pPr>
+        <w:pStyle w:val="Normal1"/>
+        <w:widowControl w:val="0"/>
+      </w:pPr>
+    </w:p>
+    <w:p>
+      <w:pPr>
+        <w:pStyle w:val="Normal1"/>
         <w:widowControl w:val="0"/>
       </w:pPr>
     </w:p>
@@ -783,20 +964,24 @@
     </w:p>
     <w:p>
       <w:pPr>
-        <w:pStyle w:val="normal0"/>
-        <w:widowControl w:val="0"/>
-      </w:pPr>
-    </w:p>
-    <w:p>
-      <w:pPr>
-        <w:pStyle w:val="normal0"/>
+        <w:pStyle w:val="Normal1"/>
+        <w:widowControl w:val="0"/>
+      </w:pPr>
+    </w:p>
+    <w:p>
+      <w:pPr>
+        <w:pStyle w:val="Normal1"/>
         <w:widowControl w:val="0"/>
       </w:pPr>
       <w:r>
         <w:t xml:space="preserve">Okay great, so now we can think about shooting our laser.  </w:t>
       </w:r>
       <w:r>
-        <w:t xml:space="preserve">The original Space Invaders game used a button to shoot.  Since we don't have a button, we will use the space bar instead.  The project came with a laser Sprite, which gives us a really good hint on where to start, but the question is how do we use the laser Sprite?  </w:t>
+        <w:t xml:space="preserve">The original Space Invaders game </w:t>
+      </w:r>
+      <w:r>
+        <w:lastRenderedPageBreak/>
+        <w:t xml:space="preserve">used a button to shoot.  Since we don't have a button, we will use the space bar instead.  The project came with a laser Sprite, which gives us a really good hint on where to start, but the question is how do we use the laser Sprite?  </w:t>
       </w:r>
       <w:r>
         <w:t>Let's start by asking some questions.</w:t>
@@ -804,13 +989,13 @@
     </w:p>
     <w:p>
       <w:pPr>
-        <w:pStyle w:val="normal0"/>
-        <w:widowControl w:val="0"/>
-      </w:pPr>
-    </w:p>
-    <w:p>
-      <w:pPr>
-        <w:pStyle w:val="normal0"/>
+        <w:pStyle w:val="Normal1"/>
+        <w:widowControl w:val="0"/>
+      </w:pPr>
+    </w:p>
+    <w:p>
+      <w:pPr>
+        <w:pStyle w:val="Normal1"/>
         <w:widowControl w:val="0"/>
       </w:pPr>
       <w:r>
@@ -819,13 +1004,13 @@
     </w:p>
     <w:p>
       <w:pPr>
-        <w:pStyle w:val="normal0"/>
-        <w:widowControl w:val="0"/>
-      </w:pPr>
-    </w:p>
-    <w:p>
-      <w:pPr>
-        <w:pStyle w:val="normal0"/>
+        <w:pStyle w:val="Normal1"/>
+        <w:widowControl w:val="0"/>
+      </w:pPr>
+    </w:p>
+    <w:p>
+      <w:pPr>
+        <w:pStyle w:val="Normal1"/>
         <w:widowControl w:val="0"/>
       </w:pPr>
       <w:r>
@@ -834,13 +1019,13 @@
     </w:p>
     <w:p>
       <w:pPr>
-        <w:pStyle w:val="normal0"/>
-        <w:widowControl w:val="0"/>
-      </w:pPr>
-    </w:p>
-    <w:p>
-      <w:pPr>
-        <w:pStyle w:val="normal0"/>
+        <w:pStyle w:val="Normal1"/>
+        <w:widowControl w:val="0"/>
+      </w:pPr>
+    </w:p>
+    <w:p>
+      <w:pPr>
+        <w:pStyle w:val="Normal1"/>
         <w:widowControl w:val="0"/>
       </w:pPr>
       <w:r>
@@ -849,13 +1034,13 @@
     </w:p>
     <w:p>
       <w:pPr>
-        <w:pStyle w:val="normal0"/>
-        <w:widowControl w:val="0"/>
-      </w:pPr>
-    </w:p>
-    <w:p>
-      <w:pPr>
-        <w:pStyle w:val="normal0"/>
+        <w:pStyle w:val="Normal1"/>
+        <w:widowControl w:val="0"/>
+      </w:pPr>
+    </w:p>
+    <w:p>
+      <w:pPr>
+        <w:pStyle w:val="Normal1"/>
         <w:widowControl w:val="0"/>
       </w:pPr>
       <w:r>
@@ -864,29 +1049,28 @@
     </w:p>
     <w:p>
       <w:pPr>
-        <w:pStyle w:val="normal0"/>
-        <w:widowControl w:val="0"/>
-      </w:pPr>
-    </w:p>
-    <w:p>
-      <w:pPr>
-        <w:pStyle w:val="normal0"/>
-        <w:widowControl w:val="0"/>
-      </w:pPr>
-    </w:p>
-    <w:p>
-      <w:pPr>
-        <w:pStyle w:val="normal0"/>
-        <w:widowControl w:val="0"/>
-      </w:pPr>
-      <w:r>
-        <w:lastRenderedPageBreak/>
+        <w:pStyle w:val="Normal1"/>
+        <w:widowControl w:val="0"/>
+      </w:pPr>
+    </w:p>
+    <w:p>
+      <w:pPr>
+        <w:pStyle w:val="Normal1"/>
+        <w:widowControl w:val="0"/>
+      </w:pPr>
+    </w:p>
+    <w:p>
+      <w:pPr>
+        <w:pStyle w:val="Normal1"/>
+        <w:widowControl w:val="0"/>
+      </w:pPr>
+      <w:r>
         <w:t xml:space="preserve">Well, we can answer some of these questions right!  The laser needs to appear as if it is coming from our defender's ship.  Clearly, we are going to need to use the hide and show blocks to only show the laser after someone presses the space bar.  As to what needs to happen when an alien gets shot, well best to go to the pseudo-code for that.  </w:t>
       </w:r>
     </w:p>
     <w:p>
       <w:pPr>
-        <w:pStyle w:val="normal0"/>
+        <w:pStyle w:val="Normal1"/>
         <w:widowControl w:val="0"/>
       </w:pPr>
     </w:p>
@@ -980,13 +1164,13 @@
     </w:p>
     <w:p>
       <w:pPr>
-        <w:pStyle w:val="normal0"/>
-        <w:widowControl w:val="0"/>
-      </w:pPr>
-    </w:p>
-    <w:p>
-      <w:pPr>
-        <w:pStyle w:val="normal0"/>
+        <w:pStyle w:val="Normal1"/>
+        <w:widowControl w:val="0"/>
+      </w:pPr>
+    </w:p>
+    <w:p>
+      <w:pPr>
+        <w:pStyle w:val="Normal1"/>
         <w:widowControl w:val="0"/>
       </w:pPr>
     </w:p>
@@ -1074,19 +1258,19 @@
     </w:p>
     <w:p>
       <w:pPr>
-        <w:pStyle w:val="normal0"/>
-        <w:widowControl w:val="0"/>
-      </w:pPr>
-    </w:p>
-    <w:p>
-      <w:pPr>
-        <w:pStyle w:val="normal0"/>
-        <w:widowControl w:val="0"/>
-      </w:pPr>
-    </w:p>
-    <w:p>
-      <w:pPr>
-        <w:pStyle w:val="normal0"/>
+        <w:pStyle w:val="Normal1"/>
+        <w:widowControl w:val="0"/>
+      </w:pPr>
+    </w:p>
+    <w:p>
+      <w:pPr>
+        <w:pStyle w:val="Normal1"/>
+        <w:widowControl w:val="0"/>
+      </w:pPr>
+    </w:p>
+    <w:p>
+      <w:pPr>
+        <w:pStyle w:val="Normal1"/>
         <w:widowControl w:val="0"/>
       </w:pPr>
       <w:r>
@@ -1096,7 +1280,11 @@
         <w:t xml:space="preserve">Notice, you are going to need two blocks of code.  </w:t>
       </w:r>
       <w:r>
-        <w:t>One for the laser that starts in the same place as</w:t>
+        <w:t xml:space="preserve">One for the laser </w:t>
+      </w:r>
+      <w:r>
+        <w:lastRenderedPageBreak/>
+        <w:t>that starts in the same place as</w:t>
       </w:r>
       <w:r>
         <w:t xml:space="preserve"> the defender, and a second one for the clone that actually goes up the screen and hopefully hits an alien.  </w:t>
@@ -1104,26 +1292,25 @@
     </w:p>
     <w:p>
       <w:pPr>
-        <w:pStyle w:val="normal0"/>
-        <w:widowControl w:val="0"/>
-      </w:pPr>
-    </w:p>
-    <w:p>
-      <w:pPr>
-        <w:pStyle w:val="normal0"/>
-        <w:widowControl w:val="0"/>
-      </w:pPr>
-    </w:p>
-    <w:p>
-      <w:pPr>
-        <w:pStyle w:val="normal0"/>
+        <w:pStyle w:val="Normal1"/>
+        <w:widowControl w:val="0"/>
+      </w:pPr>
+    </w:p>
+    <w:p>
+      <w:pPr>
+        <w:pStyle w:val="Normal1"/>
+        <w:widowControl w:val="0"/>
+      </w:pPr>
+    </w:p>
+    <w:p>
+      <w:pPr>
+        <w:pStyle w:val="Normal1"/>
         <w:widowControl w:val="0"/>
       </w:pPr>
       <w:r>
         <w:rPr>
           <w:noProof/>
         </w:rPr>
-        <w:lastRenderedPageBreak/>
         <w:drawing>
           <wp:inline distT="0" distB="0" distL="0" distR="0">
             <wp:extent cx="4301490" cy="2973705"/>
@@ -1142,7 +1329,7 @@
                     </pic:cNvPicPr>
                   </pic:nvPicPr>
                   <pic:blipFill>
-                    <a:blip r:embed="rId9"/>
+                    <a:blip r:embed="rId11"/>
                     <a:srcRect/>
                     <a:stretch>
                       <a:fillRect/>
@@ -1173,19 +1360,19 @@
     </w:p>
     <w:p>
       <w:pPr>
-        <w:pStyle w:val="normal0"/>
-        <w:widowControl w:val="0"/>
-      </w:pPr>
-    </w:p>
-    <w:p>
-      <w:pPr>
-        <w:pStyle w:val="normal0"/>
-        <w:widowControl w:val="0"/>
-      </w:pPr>
-    </w:p>
-    <w:p>
-      <w:pPr>
-        <w:pStyle w:val="normal0"/>
+        <w:pStyle w:val="Normal1"/>
+        <w:widowControl w:val="0"/>
+      </w:pPr>
+    </w:p>
+    <w:p>
+      <w:pPr>
+        <w:pStyle w:val="Normal1"/>
+        <w:widowControl w:val="0"/>
+      </w:pPr>
+    </w:p>
+    <w:p>
+      <w:pPr>
+        <w:pStyle w:val="Normal1"/>
         <w:widowControl w:val="0"/>
       </w:pPr>
       <w:r>
@@ -1194,13 +1381,13 @@
     </w:p>
     <w:p>
       <w:pPr>
-        <w:pStyle w:val="normal0"/>
-        <w:widowControl w:val="0"/>
-      </w:pPr>
-    </w:p>
-    <w:p>
-      <w:pPr>
-        <w:pStyle w:val="normal0"/>
+        <w:pStyle w:val="Normal1"/>
+        <w:widowControl w:val="0"/>
+      </w:pPr>
+    </w:p>
+    <w:p>
+      <w:pPr>
+        <w:pStyle w:val="Normal1"/>
         <w:widowControl w:val="0"/>
       </w:pPr>
     </w:p>
@@ -1217,13 +1404,13 @@
     </w:p>
     <w:p>
       <w:pPr>
-        <w:pStyle w:val="normal0"/>
-        <w:widowControl w:val="0"/>
-      </w:pPr>
-    </w:p>
-    <w:p>
-      <w:pPr>
-        <w:pStyle w:val="normal0"/>
+        <w:pStyle w:val="Normal1"/>
+        <w:widowControl w:val="0"/>
+      </w:pPr>
+    </w:p>
+    <w:p>
+      <w:pPr>
+        <w:pStyle w:val="Normal1"/>
         <w:widowControl w:val="0"/>
       </w:pPr>
       <w:r>
@@ -1247,13 +1434,13 @@
     </w:p>
     <w:p>
       <w:pPr>
-        <w:pStyle w:val="normal0"/>
-        <w:widowControl w:val="0"/>
-      </w:pPr>
-    </w:p>
-    <w:p>
-      <w:pPr>
-        <w:pStyle w:val="normal0"/>
+        <w:pStyle w:val="Normal1"/>
+        <w:widowControl w:val="0"/>
+      </w:pPr>
+    </w:p>
+    <w:p>
+      <w:pPr>
+        <w:pStyle w:val="Normal1"/>
         <w:widowControl w:val="0"/>
       </w:pPr>
       <w:r>
@@ -1274,13 +1461,13 @@
     </w:p>
     <w:p>
       <w:pPr>
-        <w:pStyle w:val="normal0"/>
-        <w:widowControl w:val="0"/>
-      </w:pPr>
-    </w:p>
-    <w:p>
-      <w:pPr>
-        <w:pStyle w:val="normal0"/>
+        <w:pStyle w:val="Normal1"/>
+        <w:widowControl w:val="0"/>
+      </w:pPr>
+    </w:p>
+    <w:p>
+      <w:pPr>
+        <w:pStyle w:val="Normal1"/>
         <w:widowControl w:val="0"/>
       </w:pPr>
       <w:r>
@@ -1289,7 +1476,7 @@
     </w:p>
     <w:p>
       <w:pPr>
-        <w:pStyle w:val="normal0"/>
+        <w:pStyle w:val="Normal1"/>
         <w:widowControl w:val="0"/>
       </w:pPr>
       <w:r>
@@ -1298,7 +1485,7 @@
     </w:p>
     <w:p>
       <w:pPr>
-        <w:pStyle w:val="normal0"/>
+        <w:pStyle w:val="Normal1"/>
         <w:widowControl w:val="0"/>
       </w:pPr>
       <w:r>
@@ -1307,7 +1494,7 @@
     </w:p>
     <w:p>
       <w:pPr>
-        <w:pStyle w:val="normal0"/>
+        <w:pStyle w:val="Normal1"/>
         <w:widowControl w:val="0"/>
       </w:pPr>
       <w:r>
@@ -1316,44 +1503,41 @@
     </w:p>
     <w:p>
       <w:pPr>
-        <w:pStyle w:val="normal0"/>
-        <w:widowControl w:val="0"/>
-      </w:pPr>
-      <w:r>
+        <w:pStyle w:val="Normal1"/>
+        <w:widowControl w:val="0"/>
+      </w:pPr>
+      <w:r>
+        <w:lastRenderedPageBreak/>
         <w:t>5) Unhide the shooter sprite and move it in the direction of the shot</w:t>
       </w:r>
     </w:p>
     <w:p>
       <w:pPr>
-        <w:pStyle w:val="normal0"/>
-        <w:widowControl w:val="0"/>
-      </w:pPr>
-    </w:p>
-    <w:p>
-      <w:pPr>
-        <w:pStyle w:val="normal0"/>
+        <w:pStyle w:val="Normal1"/>
+        <w:widowControl w:val="0"/>
+      </w:pPr>
+    </w:p>
+    <w:p>
+      <w:pPr>
+        <w:pStyle w:val="Normal1"/>
         <w:widowControl w:val="0"/>
       </w:pPr>
       <w:r>
         <w:t>Huh, well, when you break it down that way, it's really not that hard is it!</w:t>
       </w:r>
       <w:r>
-        <w:t xml:space="preserve">  It's just a sequence of steps that need to be repeated over and over again for each of the alien spaceships.  Now of </w:t>
-      </w:r>
-      <w:r>
-        <w:lastRenderedPageBreak/>
-        <w:t xml:space="preserve">course, we need to make sure that all the alien spaceships don't shoot at the same time, because that would just be a wall of laser blasts, and our defender would have no chance--not really all that much fun, huh!  We will need to address this in our pseudo-code.  </w:t>
-      </w:r>
-    </w:p>
-    <w:p>
-      <w:pPr>
-        <w:pStyle w:val="normal0"/>
-        <w:widowControl w:val="0"/>
-      </w:pPr>
-    </w:p>
-    <w:p>
-      <w:pPr>
-        <w:pStyle w:val="normal0"/>
+        <w:t xml:space="preserve">  It's just a sequence of steps that need to be repeated over and over again for each of the alien spaceships.  Now of course, we need to make sure that all the alien spaceships don't shoot at the same time, because that would just be a wall of laser blasts, and our defender would have no chance--not really all that much fun, huh!  We will need to address this in our pseudo-code.  </w:t>
+      </w:r>
+    </w:p>
+    <w:p>
+      <w:pPr>
+        <w:pStyle w:val="Normal1"/>
+        <w:widowControl w:val="0"/>
+      </w:pPr>
+    </w:p>
+    <w:p>
+      <w:pPr>
+        <w:pStyle w:val="Normal1"/>
         <w:widowControl w:val="0"/>
       </w:pPr>
       <w:r>
@@ -1389,13 +1573,13 @@
     </w:p>
     <w:p>
       <w:pPr>
-        <w:pStyle w:val="normal0"/>
-        <w:widowControl w:val="0"/>
-      </w:pPr>
-    </w:p>
-    <w:p>
-      <w:pPr>
-        <w:pStyle w:val="normal0"/>
+        <w:pStyle w:val="Normal1"/>
+        <w:widowControl w:val="0"/>
+      </w:pPr>
+    </w:p>
+    <w:p>
+      <w:pPr>
+        <w:pStyle w:val="Normal1"/>
         <w:widowControl w:val="0"/>
       </w:pPr>
       <w:r>
@@ -1410,7 +1594,7 @@
     </w:p>
     <w:p>
       <w:pPr>
-        <w:pStyle w:val="normal0"/>
+        <w:pStyle w:val="Normal1"/>
         <w:widowControl w:val="0"/>
       </w:pPr>
     </w:p>
@@ -1432,7 +1616,7 @@
     </w:p>
     <w:p>
       <w:pPr>
-        <w:pStyle w:val="normal0"/>
+        <w:pStyle w:val="Normal1"/>
         <w:widowControl w:val="0"/>
       </w:pPr>
     </w:p>
@@ -1495,13 +1679,13 @@
     </w:p>
     <w:p>
       <w:pPr>
-        <w:pStyle w:val="normal0"/>
-        <w:widowControl w:val="0"/>
-      </w:pPr>
-    </w:p>
-    <w:p>
-      <w:pPr>
-        <w:pStyle w:val="normal0"/>
+        <w:pStyle w:val="Normal1"/>
+        <w:widowControl w:val="0"/>
+      </w:pPr>
+    </w:p>
+    <w:p>
+      <w:pPr>
+        <w:pStyle w:val="Normal1"/>
         <w:widowControl w:val="0"/>
       </w:pPr>
       <w:r>
@@ -1528,13 +1712,13 @@
     </w:p>
     <w:p>
       <w:pPr>
-        <w:pStyle w:val="normal0"/>
-        <w:widowControl w:val="0"/>
-      </w:pPr>
-    </w:p>
-    <w:p>
-      <w:pPr>
-        <w:pStyle w:val="normal0"/>
+        <w:pStyle w:val="Normal1"/>
+        <w:widowControl w:val="0"/>
+      </w:pPr>
+    </w:p>
+    <w:p>
+      <w:pPr>
+        <w:pStyle w:val="Normal1"/>
         <w:widowControl w:val="0"/>
       </w:pPr>
       <w:r>
@@ -1552,28 +1736,32 @@
     </w:p>
     <w:p>
       <w:pPr>
-        <w:pStyle w:val="normal0"/>
-        <w:widowControl w:val="0"/>
-      </w:pPr>
-    </w:p>
-    <w:p>
-      <w:pPr>
-        <w:pStyle w:val="normal0"/>
-        <w:widowControl w:val="0"/>
-      </w:pPr>
-      <w:r>
-        <w:t xml:space="preserve">Notice, the use of mixed lower and uppercase letters in the variable names.  This is called camelcase, and it is commonly used for variable names.  Scratch allows you to include spaces in variable names, but other more complicated programming languages will not.  It is a good habit to start using camelcase now.  </w:t>
-      </w:r>
-    </w:p>
-    <w:p>
-      <w:pPr>
-        <w:pStyle w:val="normal0"/>
-        <w:widowControl w:val="0"/>
-      </w:pPr>
-    </w:p>
-    <w:p>
-      <w:pPr>
-        <w:pStyle w:val="normal0"/>
+        <w:pStyle w:val="Normal1"/>
+        <w:widowControl w:val="0"/>
+      </w:pPr>
+    </w:p>
+    <w:p>
+      <w:pPr>
+        <w:pStyle w:val="Normal1"/>
+        <w:widowControl w:val="0"/>
+      </w:pPr>
+      <w:r>
+        <w:t xml:space="preserve">Notice, the use of mixed lower and uppercase letters in the variable names.  This is calledcamelcase, and it is commonly used for variable names.  Scratch allows you to include </w:t>
+      </w:r>
+      <w:r>
+        <w:lastRenderedPageBreak/>
+        <w:t xml:space="preserve">spaces in variable names, but other more complicated programming languages will not.  It is a good habit to start using camelcase now.  </w:t>
+      </w:r>
+    </w:p>
+    <w:p>
+      <w:pPr>
+        <w:pStyle w:val="Normal1"/>
+        <w:widowControl w:val="0"/>
+      </w:pPr>
+    </w:p>
+    <w:p>
+      <w:pPr>
+        <w:pStyle w:val="Normal1"/>
         <w:widowControl w:val="0"/>
       </w:pPr>
       <w:r>
@@ -1582,13 +1770,13 @@
     </w:p>
     <w:p>
       <w:pPr>
-        <w:pStyle w:val="normal0"/>
-        <w:widowControl w:val="0"/>
-      </w:pPr>
-    </w:p>
-    <w:p>
-      <w:pPr>
-        <w:pStyle w:val="normal0"/>
+        <w:pStyle w:val="Normal1"/>
+        <w:widowControl w:val="0"/>
+      </w:pPr>
+    </w:p>
+    <w:p>
+      <w:pPr>
+        <w:pStyle w:val="Normal1"/>
         <w:widowControl w:val="0"/>
       </w:pPr>
       <w:r>
@@ -1613,7 +1801,7 @@
                     </pic:cNvPicPr>
                   </pic:nvPicPr>
                   <pic:blipFill>
-                    <a:blip r:embed="rId10"/>
+                    <a:blip r:embed="rId12"/>
                     <a:srcRect/>
                     <a:stretch>
                       <a:fillRect/>
@@ -1644,19 +1832,19 @@
     </w:p>
     <w:p>
       <w:pPr>
-        <w:pStyle w:val="normal0"/>
-        <w:widowControl w:val="0"/>
-      </w:pPr>
-    </w:p>
-    <w:p>
-      <w:pPr>
-        <w:pStyle w:val="normal0"/>
-        <w:widowControl w:val="0"/>
-      </w:pPr>
-    </w:p>
-    <w:p>
-      <w:pPr>
-        <w:pStyle w:val="normal0"/>
+        <w:pStyle w:val="Normal1"/>
+        <w:widowControl w:val="0"/>
+      </w:pPr>
+    </w:p>
+    <w:p>
+      <w:pPr>
+        <w:pStyle w:val="Normal1"/>
+        <w:widowControl w:val="0"/>
+      </w:pPr>
+    </w:p>
+    <w:p>
+      <w:pPr>
+        <w:pStyle w:val="Normal1"/>
         <w:widowControl w:val="0"/>
       </w:pPr>
       <w:r>
@@ -1704,7 +1892,7 @@
     </w:p>
     <w:p>
       <w:pPr>
-        <w:pStyle w:val="normal0"/>
+        <w:pStyle w:val="Normal1"/>
         <w:widowControl w:val="0"/>
       </w:pPr>
     </w:p>
@@ -1770,13 +1958,13 @@
     </w:p>
     <w:p>
       <w:pPr>
-        <w:pStyle w:val="normal0"/>
-        <w:widowControl w:val="0"/>
-      </w:pPr>
-    </w:p>
-    <w:p>
-      <w:pPr>
-        <w:pStyle w:val="normal0"/>
+        <w:pStyle w:val="Normal1"/>
+        <w:widowControl w:val="0"/>
+      </w:pPr>
+    </w:p>
+    <w:p>
+      <w:pPr>
+        <w:pStyle w:val="Normal1"/>
         <w:widowControl w:val="0"/>
       </w:pPr>
       <w:r>
@@ -1785,13 +1973,13 @@
     </w:p>
     <w:p>
       <w:pPr>
-        <w:pStyle w:val="normal0"/>
-        <w:widowControl w:val="0"/>
-      </w:pPr>
-    </w:p>
-    <w:p>
-      <w:pPr>
-        <w:pStyle w:val="normal0"/>
+        <w:pStyle w:val="Normal1"/>
+        <w:widowControl w:val="0"/>
+      </w:pPr>
+    </w:p>
+    <w:p>
+      <w:pPr>
+        <w:pStyle w:val="Normal1"/>
         <w:widowControl w:val="0"/>
       </w:pPr>
       <w:r>
@@ -1817,7 +2005,7 @@
                     </pic:cNvPicPr>
                   </pic:nvPicPr>
                   <pic:blipFill>
-                    <a:blip r:embed="rId11"/>
+                    <a:blip r:embed="rId13"/>
                     <a:srcRect/>
                     <a:stretch>
                       <a:fillRect/>
@@ -1848,13 +2036,13 @@
     </w:p>
     <w:p>
       <w:pPr>
-        <w:pStyle w:val="normal0"/>
-        <w:widowControl w:val="0"/>
-      </w:pPr>
-    </w:p>
-    <w:p>
-      <w:pPr>
-        <w:pStyle w:val="normal0"/>
+        <w:pStyle w:val="Normal1"/>
+        <w:widowControl w:val="0"/>
+      </w:pPr>
+    </w:p>
+    <w:p>
+      <w:pPr>
+        <w:pStyle w:val="Normal1"/>
         <w:widowControl w:val="0"/>
       </w:pPr>
     </w:p>
@@ -1877,13 +2065,13 @@
     </w:p>
     <w:p>
       <w:pPr>
-        <w:pStyle w:val="normal0"/>
-        <w:widowControl w:val="0"/>
-      </w:pPr>
-    </w:p>
-    <w:p>
-      <w:pPr>
-        <w:pStyle w:val="normal0"/>
+        <w:pStyle w:val="Normal1"/>
+        <w:widowControl w:val="0"/>
+      </w:pPr>
+    </w:p>
+    <w:p>
+      <w:pPr>
+        <w:pStyle w:val="Normal1"/>
         <w:widowControl w:val="0"/>
       </w:pPr>
       <w:r>
@@ -1895,13 +2083,13 @@
     </w:p>
     <w:p>
       <w:pPr>
-        <w:pStyle w:val="normal0"/>
-        <w:widowControl w:val="0"/>
-      </w:pPr>
-    </w:p>
-    <w:p>
-      <w:pPr>
-        <w:pStyle w:val="normal0"/>
+        <w:pStyle w:val="Normal1"/>
+        <w:widowControl w:val="0"/>
+      </w:pPr>
+    </w:p>
+    <w:p>
+      <w:pPr>
+        <w:pStyle w:val="Normal1"/>
         <w:widowControl w:val="0"/>
       </w:pPr>
       <w:r>
@@ -1931,13 +2119,13 @@
     </w:p>
     <w:p>
       <w:pPr>
-        <w:pStyle w:val="normal0"/>
-        <w:widowControl w:val="0"/>
-      </w:pPr>
-    </w:p>
-    <w:p>
-      <w:pPr>
-        <w:pStyle w:val="normal0"/>
+        <w:pStyle w:val="Normal1"/>
+        <w:widowControl w:val="0"/>
+      </w:pPr>
+    </w:p>
+    <w:p>
+      <w:pPr>
+        <w:pStyle w:val="Normal1"/>
         <w:widowControl w:val="0"/>
       </w:pPr>
       <w:r>
@@ -1946,7 +2134,7 @@
     </w:p>
     <w:p>
       <w:pPr>
-        <w:pStyle w:val="normal0"/>
+        <w:pStyle w:val="Normal1"/>
         <w:widowControl w:val="0"/>
       </w:pPr>
     </w:p>
@@ -2002,19 +2190,19 @@
     </w:p>
     <w:p>
       <w:pPr>
-        <w:pStyle w:val="normal0"/>
-        <w:widowControl w:val="0"/>
-      </w:pPr>
-    </w:p>
-    <w:p>
-      <w:pPr>
-        <w:pStyle w:val="normal0"/>
-        <w:widowControl w:val="0"/>
-      </w:pPr>
-    </w:p>
-    <w:p>
-      <w:pPr>
-        <w:pStyle w:val="normal0"/>
+        <w:pStyle w:val="Normal1"/>
+        <w:widowControl w:val="0"/>
+      </w:pPr>
+    </w:p>
+    <w:p>
+      <w:pPr>
+        <w:pStyle w:val="Normal1"/>
+        <w:widowControl w:val="0"/>
+      </w:pPr>
+    </w:p>
+    <w:p>
+      <w:pPr>
+        <w:pStyle w:val="Normal1"/>
         <w:widowControl w:val="0"/>
       </w:pPr>
       <w:r>
@@ -2023,7 +2211,7 @@
     </w:p>
     <w:p>
       <w:pPr>
-        <w:pStyle w:val="normal0"/>
+        <w:pStyle w:val="Normal1"/>
         <w:widowControl w:val="0"/>
       </w:pPr>
       <w:r>
@@ -2049,7 +2237,7 @@
                     </pic:cNvPicPr>
                   </pic:nvPicPr>
                   <pic:blipFill>
-                    <a:blip r:embed="rId12"/>
+                    <a:blip r:embed="rId14"/>
                     <a:srcRect/>
                     <a:stretch>
                       <a:fillRect/>
@@ -2080,13 +2268,13 @@
     </w:p>
     <w:p>
       <w:pPr>
-        <w:pStyle w:val="normal0"/>
-        <w:widowControl w:val="0"/>
-      </w:pPr>
-    </w:p>
-    <w:p>
-      <w:pPr>
-        <w:pStyle w:val="normal0"/>
+        <w:pStyle w:val="Normal1"/>
+        <w:widowControl w:val="0"/>
+      </w:pPr>
+    </w:p>
+    <w:p>
+      <w:pPr>
+        <w:pStyle w:val="Normal1"/>
         <w:widowControl w:val="0"/>
       </w:pPr>
     </w:p>
@@ -2103,13 +2291,13 @@
     </w:p>
     <w:p>
       <w:pPr>
-        <w:pStyle w:val="normal0"/>
-        <w:widowControl w:val="0"/>
-      </w:pPr>
-    </w:p>
-    <w:p>
-      <w:pPr>
-        <w:pStyle w:val="normal0"/>
+        <w:pStyle w:val="Normal1"/>
+        <w:widowControl w:val="0"/>
+      </w:pPr>
+    </w:p>
+    <w:p>
+      <w:pPr>
+        <w:pStyle w:val="Normal1"/>
         <w:widowControl w:val="0"/>
       </w:pPr>
       <w:r>
@@ -2119,7 +2307,7 @@
         <w:t>If your spaceship</w:t>
       </w:r>
       <w:r>
-        <w:t xml:space="preserve"> gets shot or</w:t>
+        <w:t>gets shot or</w:t>
       </w:r>
       <w:r>
         <w:t xml:space="preserve"> runs into one of the enemy spaceships, you</w:t>
@@ -2130,13 +2318,13 @@
     </w:p>
     <w:p>
       <w:pPr>
-        <w:pStyle w:val="normal0"/>
-        <w:widowControl w:val="0"/>
-      </w:pPr>
-    </w:p>
-    <w:p>
-      <w:pPr>
-        <w:pStyle w:val="normal0"/>
+        <w:pStyle w:val="Normal1"/>
+        <w:widowControl w:val="0"/>
+      </w:pPr>
+    </w:p>
+    <w:p>
+      <w:pPr>
+        <w:pStyle w:val="Normal1"/>
         <w:widowControl w:val="0"/>
       </w:pPr>
       <w:r>
@@ -2145,7 +2333,7 @@
     </w:p>
     <w:p>
       <w:pPr>
-        <w:pStyle w:val="normal0"/>
+        <w:pStyle w:val="Normal1"/>
         <w:widowControl w:val="0"/>
       </w:pPr>
       <w:r>
@@ -2154,7 +2342,7 @@
     </w:p>
     <w:p>
       <w:pPr>
-        <w:pStyle w:val="normal0"/>
+        <w:pStyle w:val="Normal1"/>
         <w:widowControl w:val="0"/>
       </w:pPr>
       <w:r>
@@ -2163,13 +2351,13 @@
     </w:p>
     <w:p>
       <w:pPr>
-        <w:pStyle w:val="normal0"/>
-        <w:widowControl w:val="0"/>
-      </w:pPr>
-    </w:p>
-    <w:p>
-      <w:pPr>
-        <w:pStyle w:val="normal0"/>
+        <w:pStyle w:val="Normal1"/>
+        <w:widowControl w:val="0"/>
+      </w:pPr>
+    </w:p>
+    <w:p>
+      <w:pPr>
+        <w:pStyle w:val="Normal1"/>
         <w:widowControl w:val="0"/>
       </w:pPr>
       <w:r>
@@ -2182,9 +2370,6 @@
         <w:t xml:space="preserve"> in the Stage</w:t>
       </w:r>
       <w:r>
-        <w:t xml:space="preserve"> </w:t>
-      </w:r>
-      <w:r>
         <w:t xml:space="preserve">for the you lose view.  Since you want it to be similar to the existing backdrop (backdrops1), it makes good sense to just create a duplicate of that one and some text to say something really original like ‘You Lost, Try Again’, and give it a new name, something like </w:t>
       </w:r>
       <w:r>
@@ -2196,13 +2381,13 @@
     </w:p>
     <w:p>
       <w:pPr>
-        <w:pStyle w:val="normal0"/>
-        <w:widowControl w:val="0"/>
-      </w:pPr>
-    </w:p>
-    <w:p>
-      <w:pPr>
-        <w:pStyle w:val="normal0"/>
+        <w:pStyle w:val="Normal1"/>
+        <w:widowControl w:val="0"/>
+      </w:pPr>
+    </w:p>
+    <w:p>
+      <w:pPr>
+        <w:pStyle w:val="Normal1"/>
         <w:widowControl w:val="0"/>
       </w:pPr>
       <w:r>
@@ -2223,7 +2408,7 @@
     </w:p>
     <w:p>
       <w:pPr>
-        <w:pStyle w:val="normal0"/>
+        <w:pStyle w:val="Normal1"/>
         <w:widowControl w:val="0"/>
       </w:pPr>
     </w:p>
@@ -2266,13 +2451,13 @@
     </w:p>
     <w:p>
       <w:pPr>
-        <w:pStyle w:val="normal0"/>
-        <w:widowControl w:val="0"/>
-      </w:pPr>
-    </w:p>
-    <w:p>
-      <w:pPr>
-        <w:pStyle w:val="normal0"/>
+        <w:pStyle w:val="Normal1"/>
+        <w:widowControl w:val="0"/>
+      </w:pPr>
+    </w:p>
+    <w:p>
+      <w:pPr>
+        <w:pStyle w:val="Normal1"/>
         <w:widowControl w:val="0"/>
       </w:pPr>
       <w:r>
@@ -2285,13 +2470,13 @@
     </w:p>
     <w:p>
       <w:pPr>
-        <w:pStyle w:val="normal0"/>
-        <w:widowControl w:val="0"/>
-      </w:pPr>
-    </w:p>
-    <w:p>
-      <w:pPr>
-        <w:pStyle w:val="normal0"/>
+        <w:pStyle w:val="Normal1"/>
+        <w:widowControl w:val="0"/>
+      </w:pPr>
+    </w:p>
+    <w:p>
+      <w:pPr>
+        <w:pStyle w:val="Normal1"/>
         <w:widowControl w:val="0"/>
       </w:pPr>
       <w:r>
@@ -2300,13 +2485,13 @@
     </w:p>
     <w:p>
       <w:pPr>
-        <w:pStyle w:val="normal0"/>
-        <w:widowControl w:val="0"/>
-      </w:pPr>
-    </w:p>
-    <w:p>
-      <w:pPr>
-        <w:pStyle w:val="normal0"/>
+        <w:pStyle w:val="Normal1"/>
+        <w:widowControl w:val="0"/>
+      </w:pPr>
+    </w:p>
+    <w:p>
+      <w:pPr>
+        <w:pStyle w:val="Normal1"/>
         <w:widowControl w:val="0"/>
       </w:pPr>
       <w:r>
@@ -2331,7 +2516,7 @@
                     </pic:cNvPicPr>
                   </pic:nvPicPr>
                   <pic:blipFill>
-                    <a:blip r:embed="rId13"/>
+                    <a:blip r:embed="rId15"/>
                     <a:srcRect/>
                     <a:stretch>
                       <a:fillRect/>
@@ -2362,19 +2547,19 @@
     </w:p>
     <w:p>
       <w:pPr>
-        <w:pStyle w:val="normal0"/>
-        <w:widowControl w:val="0"/>
-      </w:pPr>
-    </w:p>
-    <w:p>
-      <w:pPr>
-        <w:pStyle w:val="normal0"/>
-        <w:widowControl w:val="0"/>
-      </w:pPr>
-    </w:p>
-    <w:p>
-      <w:pPr>
-        <w:pStyle w:val="normal0"/>
+        <w:pStyle w:val="Normal1"/>
+        <w:widowControl w:val="0"/>
+      </w:pPr>
+    </w:p>
+    <w:p>
+      <w:pPr>
+        <w:pStyle w:val="Normal1"/>
+        <w:widowControl w:val="0"/>
+      </w:pPr>
+    </w:p>
+    <w:p>
+      <w:pPr>
+        <w:pStyle w:val="Normal1"/>
         <w:widowControl w:val="0"/>
       </w:pPr>
       <w:r>
@@ -2393,18 +2578,18 @@
         <w:t xml:space="preserve">starting the game with the </w:t>
       </w:r>
       <w:r>
-        <w:t xml:space="preserve">you lose backdrop.  Not really such a great thing, huh!  So what we want to do is make sure that every time the game starts it show the first backdrop, backdrop1.  You guys are Coder Ninjas, and I have faith you can figure this out on your own.  </w:t>
-      </w:r>
-    </w:p>
-    <w:p>
-      <w:pPr>
-        <w:pStyle w:val="normal0"/>
-        <w:widowControl w:val="0"/>
-      </w:pPr>
-    </w:p>
-    <w:p>
-      <w:pPr>
-        <w:pStyle w:val="normal0"/>
+        <w:t xml:space="preserve">you lose backdrop.  Not really such a great thing, huh!So what we want to do is make sure that every time the game starts it show the first backdrop, backdrop1.  You guys are Coder Ninjas, and I have faith you can figure this out on your own.  </w:t>
+      </w:r>
+    </w:p>
+    <w:p>
+      <w:pPr>
+        <w:pStyle w:val="Normal1"/>
+        <w:widowControl w:val="0"/>
+      </w:pPr>
+    </w:p>
+    <w:p>
+      <w:pPr>
+        <w:pStyle w:val="Normal1"/>
         <w:widowControl w:val="0"/>
       </w:pPr>
     </w:p>
@@ -2418,13 +2603,13 @@
     </w:p>
     <w:p>
       <w:pPr>
-        <w:pStyle w:val="normal0"/>
-        <w:widowControl w:val="0"/>
-      </w:pPr>
-    </w:p>
-    <w:p>
-      <w:pPr>
-        <w:pStyle w:val="normal0"/>
+        <w:pStyle w:val="Normal1"/>
+        <w:widowControl w:val="0"/>
+      </w:pPr>
+    </w:p>
+    <w:p>
+      <w:pPr>
+        <w:pStyle w:val="Normal1"/>
         <w:widowControl w:val="0"/>
       </w:pPr>
       <w:r>
@@ -2433,13 +2618,13 @@
     </w:p>
     <w:p>
       <w:pPr>
-        <w:pStyle w:val="normal0"/>
-        <w:widowControl w:val="0"/>
-      </w:pPr>
-    </w:p>
-    <w:p>
-      <w:pPr>
-        <w:pStyle w:val="normal0"/>
+        <w:pStyle w:val="Normal1"/>
+        <w:widowControl w:val="0"/>
+      </w:pPr>
+    </w:p>
+    <w:p>
+      <w:pPr>
+        <w:pStyle w:val="Normal1"/>
         <w:widowControl w:val="0"/>
       </w:pPr>
       <w:r>
@@ -2448,13 +2633,13 @@
     </w:p>
     <w:p>
       <w:pPr>
-        <w:pStyle w:val="normal0"/>
-        <w:widowControl w:val="0"/>
-      </w:pPr>
-    </w:p>
-    <w:p>
-      <w:pPr>
-        <w:pStyle w:val="normal0"/>
+        <w:pStyle w:val="Normal1"/>
+        <w:widowControl w:val="0"/>
+      </w:pPr>
+    </w:p>
+    <w:p>
+      <w:pPr>
+        <w:pStyle w:val="Normal1"/>
         <w:widowControl w:val="0"/>
       </w:pPr>
       <w:r>
@@ -2466,13 +2651,13 @@
     </w:p>
     <w:p>
       <w:pPr>
-        <w:pStyle w:val="normal0"/>
-        <w:widowControl w:val="0"/>
-      </w:pPr>
-    </w:p>
-    <w:p>
-      <w:pPr>
-        <w:pStyle w:val="normal0"/>
+        <w:pStyle w:val="Normal1"/>
+        <w:widowControl w:val="0"/>
+      </w:pPr>
+    </w:p>
+    <w:p>
+      <w:pPr>
+        <w:pStyle w:val="Normal1"/>
         <w:widowControl w:val="0"/>
       </w:pPr>
       <w:r>
@@ -2481,13 +2666,13 @@
     </w:p>
     <w:p>
       <w:pPr>
-        <w:pStyle w:val="normal0"/>
-        <w:widowControl w:val="0"/>
-      </w:pPr>
-    </w:p>
-    <w:p>
-      <w:pPr>
-        <w:pStyle w:val="normal0"/>
+        <w:pStyle w:val="Normal1"/>
+        <w:widowControl w:val="0"/>
+      </w:pPr>
+    </w:p>
+    <w:p>
+      <w:pPr>
+        <w:pStyle w:val="Normal1"/>
         <w:widowControl w:val="0"/>
       </w:pPr>
       <w:r>
@@ -2496,7 +2681,7 @@
     </w:p>
     <w:p>
       <w:pPr>
-        <w:pStyle w:val="normal0"/>
+        <w:pStyle w:val="Normal1"/>
         <w:widowControl w:val="0"/>
       </w:pPr>
       <w:r>
@@ -2505,7 +2690,7 @@
     </w:p>
     <w:p>
       <w:pPr>
-        <w:pStyle w:val="normal0"/>
+        <w:pStyle w:val="Normal1"/>
         <w:widowControl w:val="0"/>
       </w:pPr>
       <w:r>
@@ -2518,13 +2703,13 @@
     </w:p>
     <w:p>
       <w:pPr>
-        <w:pStyle w:val="normal0"/>
-        <w:widowControl w:val="0"/>
-      </w:pPr>
-    </w:p>
-    <w:p>
-      <w:pPr>
-        <w:pStyle w:val="normal0"/>
+        <w:pStyle w:val="Normal1"/>
+        <w:widowControl w:val="0"/>
+      </w:pPr>
+    </w:p>
+    <w:p>
+      <w:pPr>
+        <w:pStyle w:val="Normal1"/>
         <w:widowControl w:val="0"/>
       </w:pPr>
       <w:r>
@@ -2533,13 +2718,13 @@
     </w:p>
     <w:p>
       <w:pPr>
-        <w:pStyle w:val="normal0"/>
-        <w:widowControl w:val="0"/>
-      </w:pPr>
-    </w:p>
-    <w:p>
-      <w:pPr>
-        <w:pStyle w:val="normal0"/>
+        <w:pStyle w:val="Normal1"/>
+        <w:widowControl w:val="0"/>
+      </w:pPr>
+    </w:p>
+    <w:p>
+      <w:pPr>
+        <w:pStyle w:val="Normal1"/>
         <w:widowControl w:val="0"/>
       </w:pPr>
       <w:r>
@@ -2560,7 +2745,7 @@
     </w:p>
     <w:p>
       <w:pPr>
-        <w:pStyle w:val="normal0"/>
+        <w:pStyle w:val="Normal1"/>
         <w:widowControl w:val="0"/>
       </w:pPr>
     </w:p>
@@ -2600,13 +2785,13 @@
     </w:p>
     <w:p>
       <w:pPr>
-        <w:pStyle w:val="normal0"/>
-        <w:widowControl w:val="0"/>
-      </w:pPr>
-    </w:p>
-    <w:p>
-      <w:pPr>
-        <w:pStyle w:val="normal0"/>
+        <w:pStyle w:val="Normal1"/>
+        <w:widowControl w:val="0"/>
+      </w:pPr>
+    </w:p>
+    <w:p>
+      <w:pPr>
+        <w:pStyle w:val="Normal1"/>
         <w:widowControl w:val="0"/>
       </w:pPr>
       <w:r>
@@ -2621,13 +2806,13 @@
     </w:p>
     <w:p>
       <w:pPr>
-        <w:pStyle w:val="normal0"/>
-        <w:widowControl w:val="0"/>
-      </w:pPr>
-    </w:p>
-    <w:p>
-      <w:pPr>
-        <w:pStyle w:val="normal0"/>
+        <w:pStyle w:val="Normal1"/>
+        <w:widowControl w:val="0"/>
+      </w:pPr>
+    </w:p>
+    <w:p>
+      <w:pPr>
+        <w:pStyle w:val="Normal1"/>
         <w:widowControl w:val="0"/>
       </w:pPr>
       <w:r>
@@ -2652,7 +2837,7 @@
                     </pic:cNvPicPr>
                   </pic:nvPicPr>
                   <pic:blipFill>
-                    <a:blip r:embed="rId14"/>
+                    <a:blip r:embed="rId16"/>
                     <a:srcRect/>
                     <a:stretch>
                       <a:fillRect/>
@@ -2683,13 +2868,13 @@
     </w:p>
     <w:p>
       <w:pPr>
-        <w:pStyle w:val="normal0"/>
-        <w:widowControl w:val="0"/>
-      </w:pPr>
-    </w:p>
-    <w:p>
-      <w:pPr>
-        <w:pStyle w:val="normal0"/>
+        <w:pStyle w:val="Normal1"/>
+        <w:widowControl w:val="0"/>
+      </w:pPr>
+    </w:p>
+    <w:p>
+      <w:pPr>
+        <w:pStyle w:val="Normal1"/>
         <w:widowControl w:val="0"/>
       </w:pPr>
     </w:p>
@@ -2703,13 +2888,13 @@
     </w:p>
     <w:p>
       <w:pPr>
-        <w:pStyle w:val="normal0"/>
-        <w:widowControl w:val="0"/>
-      </w:pPr>
-    </w:p>
-    <w:p>
-      <w:pPr>
-        <w:pStyle w:val="normal0"/>
+        <w:pStyle w:val="Normal1"/>
+        <w:widowControl w:val="0"/>
+      </w:pPr>
+    </w:p>
+    <w:p>
+      <w:pPr>
+        <w:pStyle w:val="Normal1"/>
         <w:widowControl w:val="0"/>
       </w:pPr>
       <w:r>
@@ -2727,13 +2912,13 @@
     </w:p>
     <w:p>
       <w:pPr>
-        <w:pStyle w:val="normal0"/>
-        <w:widowControl w:val="0"/>
-      </w:pPr>
-    </w:p>
-    <w:p>
-      <w:pPr>
-        <w:pStyle w:val="normal0"/>
+        <w:pStyle w:val="Normal1"/>
+        <w:widowControl w:val="0"/>
+      </w:pPr>
+    </w:p>
+    <w:p>
+      <w:pPr>
+        <w:pStyle w:val="Normal1"/>
         <w:widowControl w:val="0"/>
       </w:pPr>
       <w:r>
@@ -2742,7 +2927,7 @@
     </w:p>
     <w:p>
       <w:pPr>
-        <w:pStyle w:val="normal0"/>
+        <w:pStyle w:val="Normal1"/>
         <w:widowControl w:val="0"/>
         <w:numPr>
           <w:ilvl w:val="0"/>
@@ -2757,7 +2942,7 @@
     </w:p>
     <w:p>
       <w:pPr>
-        <w:pStyle w:val="normal0"/>
+        <w:pStyle w:val="Normal1"/>
         <w:widowControl w:val="0"/>
         <w:numPr>
           <w:ilvl w:val="0"/>
@@ -2772,7 +2957,7 @@
     </w:p>
     <w:p>
       <w:pPr>
-        <w:pStyle w:val="normal0"/>
+        <w:pStyle w:val="Normal1"/>
         <w:widowControl w:val="0"/>
         <w:numPr>
           <w:ilvl w:val="0"/>
@@ -2787,7 +2972,7 @@
     </w:p>
     <w:p>
       <w:pPr>
-        <w:pStyle w:val="normal0"/>
+        <w:pStyle w:val="Normal1"/>
         <w:widowControl w:val="0"/>
         <w:numPr>
           <w:ilvl w:val="0"/>
@@ -2802,13 +2987,13 @@
     </w:p>
     <w:p>
       <w:pPr>
-        <w:pStyle w:val="normal0"/>
-        <w:widowControl w:val="0"/>
-      </w:pPr>
-    </w:p>
-    <w:p>
-      <w:pPr>
-        <w:pStyle w:val="normal0"/>
+        <w:pStyle w:val="Normal1"/>
+        <w:widowControl w:val="0"/>
+      </w:pPr>
+    </w:p>
+    <w:p>
+      <w:pPr>
+        <w:pStyle w:val="Normal1"/>
         <w:widowControl w:val="0"/>
       </w:pPr>
       <w:r>
@@ -2820,13 +3005,13 @@
     </w:p>
     <w:p>
       <w:pPr>
-        <w:pStyle w:val="normal0"/>
-        <w:widowControl w:val="0"/>
-      </w:pPr>
-    </w:p>
-    <w:p>
-      <w:pPr>
-        <w:pStyle w:val="normal0"/>
+        <w:pStyle w:val="Normal1"/>
+        <w:widowControl w:val="0"/>
+      </w:pPr>
+    </w:p>
+    <w:p>
+      <w:pPr>
+        <w:pStyle w:val="Normal1"/>
         <w:widowControl w:val="0"/>
       </w:pPr>
       <w:r>
@@ -2835,13 +3020,13 @@
     </w:p>
     <w:p>
       <w:pPr>
-        <w:pStyle w:val="normal0"/>
-        <w:widowControl w:val="0"/>
-      </w:pPr>
-    </w:p>
-    <w:p>
-      <w:pPr>
-        <w:pStyle w:val="normal0"/>
+        <w:pStyle w:val="Normal1"/>
+        <w:widowControl w:val="0"/>
+      </w:pPr>
+    </w:p>
+    <w:p>
+      <w:pPr>
+        <w:pStyle w:val="Normal1"/>
         <w:widowControl w:val="0"/>
       </w:pPr>
       <w:r>
@@ -2853,13 +3038,13 @@
     </w:p>
     <w:p>
       <w:pPr>
-        <w:pStyle w:val="normal0"/>
-        <w:widowControl w:val="0"/>
-      </w:pPr>
-    </w:p>
-    <w:p>
-      <w:pPr>
-        <w:pStyle w:val="normal0"/>
+        <w:pStyle w:val="Normal1"/>
+        <w:widowControl w:val="0"/>
+      </w:pPr>
+    </w:p>
+    <w:p>
+      <w:pPr>
+        <w:pStyle w:val="Normal1"/>
         <w:widowControl w:val="0"/>
       </w:pPr>
       <w:r>
@@ -2868,13 +3053,13 @@
     </w:p>
     <w:p>
       <w:pPr>
-        <w:pStyle w:val="normal0"/>
-        <w:widowControl w:val="0"/>
-      </w:pPr>
-    </w:p>
-    <w:p>
-      <w:pPr>
-        <w:pStyle w:val="normal0"/>
+        <w:pStyle w:val="Normal1"/>
+        <w:widowControl w:val="0"/>
+      </w:pPr>
+    </w:p>
+    <w:p>
+      <w:pPr>
+        <w:pStyle w:val="Normal1"/>
         <w:widowControl w:val="0"/>
       </w:pPr>
       <w:r>
@@ -2886,13 +3071,13 @@
     </w:p>
     <w:p>
       <w:pPr>
-        <w:pStyle w:val="normal0"/>
-        <w:widowControl w:val="0"/>
-      </w:pPr>
-    </w:p>
-    <w:p>
-      <w:pPr>
-        <w:pStyle w:val="normal0"/>
+        <w:pStyle w:val="Normal1"/>
+        <w:widowControl w:val="0"/>
+      </w:pPr>
+    </w:p>
+    <w:p>
+      <w:pPr>
+        <w:pStyle w:val="Normal1"/>
         <w:widowControl w:val="0"/>
       </w:pPr>
       <w:r>
@@ -2902,7 +3087,7 @@
         <w:t>create a special function to give the defender a shield to protect</w:t>
       </w:r>
       <w:r>
-        <w:t xml:space="preserve"> itself</w:t>
+        <w:t>itself</w:t>
       </w:r>
       <w:r>
         <w:t xml:space="preserve">.  Something like be </w:t>
@@ -2919,19 +3104,19 @@
     </w:p>
     <w:p>
       <w:pPr>
-        <w:pStyle w:val="normal0"/>
-        <w:widowControl w:val="0"/>
-      </w:pPr>
-    </w:p>
-    <w:p>
-      <w:pPr>
-        <w:pStyle w:val="normal0"/>
+        <w:pStyle w:val="Normal1"/>
+        <w:widowControl w:val="0"/>
+      </w:pPr>
+    </w:p>
+    <w:p>
+      <w:pPr>
+        <w:pStyle w:val="Normal1"/>
         <w:widowControl w:val="0"/>
       </w:pPr>
     </w:p>
     <w:sectPr>
-      <w:headerReference w:type="default" r:id="rId15"/>
-      <w:footerReference w:type="default" r:id="rId16"/>
+      <w:headerReference w:type="default" r:id="rId17"/>
+      <w:footerReference w:type="default" r:id="rId18"/>
       <w:pgSz w:w="12240" w:h="15840"/>
       <w:pgMar w:top="1440" w:right="1440" w:bottom="1440" w:left="1440" w:header="720" w:footer="720" w:gutter="0"/>
       <w:cols w:space="720"/>
@@ -2969,17 +3154,30 @@
 <w:ftr xmlns:ve="http://schemas.openxmlformats.org/markup-compatibility/2006" xmlns:o="urn:schemas-microsoft-com:office:office" xmlns:r="http://schemas.openxmlformats.org/officeDocument/2006/relationships" xmlns:m="http://schemas.openxmlformats.org/officeDocument/2006/math" xmlns:v="urn:schemas-microsoft-com:vml" xmlns:wp="http://schemas.openxmlformats.org/drawingml/2006/wordprocessingDrawing" xmlns:w10="urn:schemas-microsoft-com:office:word" xmlns:w="http://schemas.openxmlformats.org/wordprocessingml/2006/main" xmlns:wne="http://schemas.microsoft.com/office/word/2006/wordml">
   <w:p>
     <w:pPr>
-      <w:pStyle w:val="normal0"/>
+      <w:pStyle w:val="Normal1"/>
       <w:jc w:val="right"/>
     </w:pPr>
-    <w:fldSimple w:instr="PAGE">
-      <w:r>
-        <w:rPr>
-          <w:noProof/>
-        </w:rPr>
-        <w:t>12</w:t>
-      </w:r>
-    </w:fldSimple>
+    <w:r>
+      <w:fldChar w:fldCharType="begin"/>
+    </w:r>
+    <w:r>
+      <w:instrText>PAGE</w:instrText>
+    </w:r>
+    <w:r>
+      <w:fldChar w:fldCharType="separate"/>
+    </w:r>
+    <w:r>
+      <w:rPr>
+        <w:noProof/>
+      </w:rPr>
+      <w:t>3</w:t>
+    </w:r>
+    <w:r>
+      <w:rPr>
+        <w:noProof/>
+      </w:rPr>
+      <w:fldChar w:fldCharType="end"/>
+    </w:r>
   </w:p>
 </w:ftr>
 </file>
@@ -3357,8 +3555,8 @@
   </w:style>
   <w:style w:type="paragraph" w:styleId="Heading1">
     <w:name w:val="heading 1"/>
-    <w:basedOn w:val="normal0"/>
-    <w:next w:val="normal0"/>
+    <w:basedOn w:val="Normal1"/>
+    <w:next w:val="Normal1"/>
     <w:rsid w:val="00B20C45"/>
     <w:pPr>
       <w:keepNext/>
@@ -3374,8 +3572,8 @@
   </w:style>
   <w:style w:type="paragraph" w:styleId="Heading2">
     <w:name w:val="heading 2"/>
-    <w:basedOn w:val="normal0"/>
-    <w:next w:val="normal0"/>
+    <w:basedOn w:val="Normal1"/>
+    <w:next w:val="Normal1"/>
     <w:rsid w:val="00B20C45"/>
     <w:pPr>
       <w:keepNext/>
@@ -3392,8 +3590,8 @@
   </w:style>
   <w:style w:type="paragraph" w:styleId="Heading3">
     <w:name w:val="heading 3"/>
-    <w:basedOn w:val="normal0"/>
-    <w:next w:val="normal0"/>
+    <w:basedOn w:val="Normal1"/>
+    <w:next w:val="Normal1"/>
     <w:rsid w:val="00E74289"/>
     <w:pPr>
       <w:keepNext/>
@@ -3411,8 +3609,8 @@
   </w:style>
   <w:style w:type="paragraph" w:styleId="Heading4">
     <w:name w:val="heading 4"/>
-    <w:basedOn w:val="normal0"/>
-    <w:next w:val="normal0"/>
+    <w:basedOn w:val="Normal1"/>
+    <w:next w:val="Normal1"/>
     <w:rsid w:val="00B20C45"/>
     <w:pPr>
       <w:keepNext/>
@@ -3429,8 +3627,8 @@
   </w:style>
   <w:style w:type="paragraph" w:styleId="Heading5">
     <w:name w:val="heading 5"/>
-    <w:basedOn w:val="normal0"/>
-    <w:next w:val="normal0"/>
+    <w:basedOn w:val="Normal1"/>
+    <w:next w:val="Normal1"/>
     <w:rsid w:val="00B20C45"/>
     <w:pPr>
       <w:keepNext/>
@@ -3446,8 +3644,8 @@
   </w:style>
   <w:style w:type="paragraph" w:styleId="Heading6">
     <w:name w:val="heading 6"/>
-    <w:basedOn w:val="normal0"/>
-    <w:next w:val="normal0"/>
+    <w:basedOn w:val="Normal1"/>
+    <w:next w:val="Normal1"/>
     <w:rsid w:val="00B20C45"/>
     <w:pPr>
       <w:keepNext/>
@@ -3490,8 +3688,8 @@
     <w:semiHidden/>
     <w:unhideWhenUsed/>
   </w:style>
-  <w:style w:type="paragraph" w:customStyle="1" w:styleId="normal0">
-    <w:name w:val="normal"/>
+  <w:style w:type="paragraph" w:customStyle="1" w:styleId="Normal1">
+    <w:name w:val="Normal1"/>
     <w:rsid w:val="00B20C45"/>
     <w:pPr>
       <w:spacing w:after="0"/>
@@ -3503,8 +3701,8 @@
   </w:style>
   <w:style w:type="paragraph" w:styleId="Title">
     <w:name w:val="Title"/>
-    <w:basedOn w:val="normal0"/>
-    <w:next w:val="normal0"/>
+    <w:basedOn w:val="Normal1"/>
+    <w:next w:val="Normal1"/>
     <w:rsid w:val="00B20C45"/>
     <w:pPr>
       <w:keepNext/>
@@ -3518,8 +3716,8 @@
   </w:style>
   <w:style w:type="paragraph" w:styleId="Subtitle">
     <w:name w:val="Subtitle"/>
-    <w:basedOn w:val="normal0"/>
-    <w:next w:val="normal0"/>
+    <w:basedOn w:val="Normal1"/>
+    <w:next w:val="Normal1"/>
     <w:rsid w:val="00B20C45"/>
     <w:pPr>
       <w:keepNext/>
@@ -3643,6 +3841,196 @@
     <w:pPr>
       <w:spacing w:after="0" w:line="240" w:lineRule="auto"/>
     </w:pPr>
+  </w:style>
+</w:styles>
+</file>
+
+<file path=word/stylesWithEffects.xml><?xml version="1.0" encoding="utf-8"?>
+<w:styles xmlns:wpc="http://schemas.microsoft.com/office/word/2010/wordprocessingCanvas" xmlns:mc="http://schemas.openxmlformats.org/markup-compatibility/2006" xmlns:o="urn:schemas-microsoft-com:office:office" xmlns:r="http://schemas.openxmlformats.org/officeDocument/2006/relationships" xmlns:m="http://schemas.openxmlformats.org/officeDocument/2006/math" xmlns:v="urn:schemas-microsoft-com:vml" xmlns:wp14="http://schemas.microsoft.com/office/word/2010/wordprocessingDrawing" xmlns:wp="http://schemas.openxmlformats.org/drawingml/2006/wordprocessingDrawing" xmlns:w10="urn:schemas-microsoft-com:office:word" xmlns:w="http://schemas.openxmlformats.org/wordprocessingml/2006/main" xmlns:w14="http://schemas.microsoft.com/office/word/2010/wordml" xmlns:wpg="http://schemas.microsoft.com/office/word/2010/wordprocessingGroup" xmlns:wpi="http://schemas.microsoft.com/office/word/2010/wordprocessingInk" xmlns:wne="http://schemas.microsoft.com/office/word/2006/wordml" xmlns:wps="http://schemas.microsoft.com/office/word/2010/wordprocessingShape" mc:Ignorable="w14 wp14">
+  <w:docDefaults>
+    <w:rPrDefault>
+      <w:rPr>
+        <w:rFonts w:asciiTheme="minorHAnsi" w:eastAsiaTheme="minorEastAsia" w:hAnsiTheme="minorHAnsi" w:cstheme="minorBidi"/>
+        <w:sz w:val="22"/>
+        <w:szCs w:val="22"/>
+        <w:lang w:val="en-US" w:eastAsia="en-US" w:bidi="ar-SA"/>
+      </w:rPr>
+    </w:rPrDefault>
+    <w:pPrDefault>
+      <w:pPr>
+        <w:spacing w:after="200" w:line="276" w:lineRule="auto"/>
+      </w:pPr>
+    </w:pPrDefault>
+  </w:docDefaults>
+  <w:latentStyles w:defLockedState="0" w:defUIPriority="99" w:defSemiHidden="1" w:defUnhideWhenUsed="1" w:defQFormat="0" w:count="267">
+    <w:lsdException w:name="Normal" w:semiHidden="0" w:uiPriority="0" w:unhideWhenUsed="0" w:qFormat="1"/>
+    <w:lsdException w:name="heading 1" w:semiHidden="0" w:uiPriority="9" w:unhideWhenUsed="0" w:qFormat="1"/>
+    <w:lsdException w:name="heading 2" w:uiPriority="9" w:qFormat="1"/>
+    <w:lsdException w:name="heading 3" w:uiPriority="9" w:qFormat="1"/>
+    <w:lsdException w:name="heading 4" w:uiPriority="9" w:qFormat="1"/>
+    <w:lsdException w:name="heading 5" w:uiPriority="9" w:qFormat="1"/>
+    <w:lsdException w:name="heading 6" w:uiPriority="9" w:qFormat="1"/>
+    <w:lsdException w:name="heading 7" w:uiPriority="9" w:qFormat="1"/>
+    <w:lsdException w:name="heading 8" w:uiPriority="9" w:qFormat="1"/>
+    <w:lsdException w:name="heading 9" w:uiPriority="9" w:qFormat="1"/>
+    <w:lsdException w:name="toc 1" w:uiPriority="39"/>
+    <w:lsdException w:name="toc 2" w:uiPriority="39"/>
+    <w:lsdException w:name="toc 3" w:uiPriority="39"/>
+    <w:lsdException w:name="toc 4" w:uiPriority="39"/>
+    <w:lsdException w:name="toc 5" w:uiPriority="39"/>
+    <w:lsdException w:name="toc 6" w:uiPriority="39"/>
+    <w:lsdException w:name="toc 7" w:uiPriority="39"/>
+    <w:lsdException w:name="toc 8" w:uiPriority="39"/>
+    <w:lsdException w:name="toc 9" w:uiPriority="39"/>
+    <w:lsdException w:name="caption" w:uiPriority="35" w:qFormat="1"/>
+    <w:lsdException w:name="Title" w:semiHidden="0" w:uiPriority="10" w:unhideWhenUsed="0" w:qFormat="1"/>
+    <w:lsdException w:name="Default Paragraph Font" w:uiPriority="1"/>
+    <w:lsdException w:name="Subtitle" w:semiHidden="0" w:uiPriority="11" w:unhideWhenUsed="0" w:qFormat="1"/>
+    <w:lsdException w:name="Strong" w:semiHidden="0" w:uiPriority="22" w:unhideWhenUsed="0" w:qFormat="1"/>
+    <w:lsdException w:name="Emphasis" w:semiHidden="0" w:uiPriority="20" w:unhideWhenUsed="0" w:qFormat="1"/>
+    <w:lsdException w:name="Table Grid" w:semiHidden="0" w:uiPriority="59" w:unhideWhenUsed="0"/>
+    <w:lsdException w:name="Placeholder Text" w:unhideWhenUsed="0"/>
+    <w:lsdException w:name="No Spacing" w:semiHidden="0" w:uiPriority="1" w:unhideWhenUsed="0" w:qFormat="1"/>
+    <w:lsdException w:name="Light Shading" w:semiHidden="0" w:uiPriority="60" w:unhideWhenUsed="0"/>
+    <w:lsdException w:name="Light List" w:semiHidden="0" w:uiPriority="61" w:unhideWhenUsed="0"/>
+    <w:lsdException w:name="Light Grid" w:semiHidden="0" w:uiPriority="62" w:unhideWhenUsed="0"/>
+    <w:lsdException w:name="Medium Shading 1" w:semiHidden="0" w:uiPriority="63" w:unhideWhenUsed="0"/>
+    <w:lsdException w:name="Medium Shading 2" w:semiHidden="0" w:uiPriority="64" w:unhideWhenUsed="0"/>
+    <w:lsdException w:name="Medium List 1" w:semiHidden="0" w:uiPriority="65" w:unhideWhenUsed="0"/>
+    <w:lsdException w:name="Medium List 2" w:semiHidden="0" w:uiPriority="66" w:unhideWhenUsed="0"/>
+    <w:lsdException w:name="Medium Grid 1" w:semiHidden="0" w:uiPriority="67" w:unhideWhenUsed="0"/>
+    <w:lsdException w:name="Medium Grid 2" w:semiHidden="0" w:uiPriority="68" w:unhideWhenUsed="0"/>
+    <w:lsdException w:name="Medium Grid 3" w:semiHidden="0" w:uiPriority="69" w:unhideWhenUsed="0"/>
+    <w:lsdException w:name="Dark List" w:semiHidden="0" w:uiPriority="70" w:unhideWhenUsed="0"/>
+    <w:lsdException w:name="Colorful Shading" w:semiHidden="0" w:uiPriority="71" w:unhideWhenUsed="0"/>
+    <w:lsdException w:name="Colorful List" w:semiHidden="0" w:uiPriority="72" w:unhideWhenUsed="0"/>
+    <w:lsdException w:name="Colorful Grid" w:semiHidden="0" w:uiPriority="73" w:unhideWhenUsed="0"/>
+    <w:lsdException w:name="Light Shading Accent 1" w:semiHidden="0" w:uiPriority="60" w:unhideWhenUsed="0"/>
+    <w:lsdException w:name="Light List Accent 1" w:semiHidden="0" w:uiPriority="61" w:unhideWhenUsed="0"/>
+    <w:lsdException w:name="Light Grid Accent 1" w:semiHidden="0" w:uiPriority="62" w:unhideWhenUsed="0"/>
+    <w:lsdException w:name="Medium Shading 1 Accent 1" w:semiHidden="0" w:uiPriority="63" w:unhideWhenUsed="0"/>
+    <w:lsdException w:name="Medium Shading 2 Accent 1" w:semiHidden="0" w:uiPriority="64" w:unhideWhenUsed="0"/>
+    <w:lsdException w:name="Medium List 1 Accent 1" w:semiHidden="0" w:uiPriority="65" w:unhideWhenUsed="0"/>
+    <w:lsdException w:name="Revision" w:unhideWhenUsed="0"/>
+    <w:lsdException w:name="List Paragraph" w:semiHidden="0" w:uiPriority="34" w:unhideWhenUsed="0" w:qFormat="1"/>
+    <w:lsdException w:name="Quote" w:semiHidden="0" w:uiPriority="29" w:unhideWhenUsed="0" w:qFormat="1"/>
+    <w:lsdException w:name="Intense Quote" w:semiHidden="0" w:uiPriority="30" w:unhideWhenUsed="0" w:qFormat="1"/>
+    <w:lsdException w:name="Medium List 2 Accent 1" w:semiHidden="0" w:uiPriority="66" w:unhideWhenUsed="0"/>
+    <w:lsdException w:name="Medium Grid 1 Accent 1" w:semiHidden="0" w:uiPriority="67" w:unhideWhenUsed="0"/>
+    <w:lsdException w:name="Medium Grid 2 Accent 1" w:semiHidden="0" w:uiPriority="68" w:unhideWhenUsed="0"/>
+    <w:lsdException w:name="Medium Grid 3 Accent 1" w:semiHidden="0" w:uiPriority="69" w:unhideWhenUsed="0"/>
+    <w:lsdException w:name="Dark List Accent 1" w:semiHidden="0" w:uiPriority="70" w:unhideWhenUsed="0"/>
+    <w:lsdException w:name="Colorful Shading Accent 1" w:semiHidden="0" w:uiPriority="71" w:unhideWhenUsed="0"/>
+    <w:lsdException w:name="Colorful List Accent 1" w:semiHidden="0" w:uiPriority="72" w:unhideWhenUsed="0"/>
+    <w:lsdException w:name="Colorful Grid Accent 1" w:semiHidden="0" w:uiPriority="73" w:unhideWhenUsed="0"/>
+    <w:lsdException w:name="Light Shading Accent 2" w:semiHidden="0" w:uiPriority="60" w:unhideWhenUsed="0"/>
+    <w:lsdException w:name="Light List Accent 2" w:semiHidden="0" w:uiPriority="61" w:unhideWhenUsed="0"/>
+    <w:lsdException w:name="Light Grid Accent 2" w:semiHidden="0" w:uiPriority="62" w:unhideWhenUsed="0"/>
+    <w:lsdException w:name="Medium Shading 1 Accent 2" w:semiHidden="0" w:uiPriority="63" w:unhideWhenUsed="0"/>
+    <w:lsdException w:name="Medium Shading 2 Accent 2" w:semiHidden="0" w:uiPriority="64" w:unhideWhenUsed="0"/>
+    <w:lsdException w:name="Medium List 1 Accent 2" w:semiHidden="0" w:uiPriority="65" w:unhideWhenUsed="0"/>
+    <w:lsdException w:name="Medium List 2 Accent 2" w:semiHidden="0" w:uiPriority="66" w:unhideWhenUsed="0"/>
+    <w:lsdException w:name="Medium Grid 1 Accent 2" w:semiHidden="0" w:uiPriority="67" w:unhideWhenUsed="0"/>
+    <w:lsdException w:name="Medium Grid 2 Accent 2" w:semiHidden="0" w:uiPriority="68" w:unhideWhenUsed="0"/>
+    <w:lsdException w:name="Medium Grid 3 Accent 2" w:semiHidden="0" w:uiPriority="69" w:unhideWhenUsed="0"/>
+    <w:lsdException w:name="Dark List Accent 2" w:semiHidden="0" w:uiPriority="70" w:unhideWhenUsed="0"/>
+    <w:lsdException w:name="Colorful Shading Accent 2" w:semiHidden="0" w:uiPriority="71" w:unhideWhenUsed="0"/>
+    <w:lsdException w:name="Colorful List Accent 2" w:semiHidden="0" w:uiPriority="72" w:unhideWhenUsed="0"/>
+    <w:lsdException w:name="Colorful Grid Accent 2" w:semiHidden="0" w:uiPriority="73" w:unhideWhenUsed="0"/>
+    <w:lsdException w:name="Light Shading Accent 3" w:semiHidden="0" w:uiPriority="60" w:unhideWhenUsed="0"/>
+    <w:lsdException w:name="Light List Accent 3" w:semiHidden="0" w:uiPriority="61" w:unhideWhenUsed="0"/>
+    <w:lsdException w:name="Light Grid Accent 3" w:semiHidden="0" w:uiPriority="62" w:unhideWhenUsed="0"/>
+    <w:lsdException w:name="Medium Shading 1 Accent 3" w:semiHidden="0" w:uiPriority="63" w:unhideWhenUsed="0"/>
+    <w:lsdException w:name="Medium Shading 2 Accent 3" w:semiHidden="0" w:uiPriority="64" w:unhideWhenUsed="0"/>
+    <w:lsdException w:name="Medium List 1 Accent 3" w:semiHidden="0" w:uiPriority="65" w:unhideWhenUsed="0"/>
+    <w:lsdException w:name="Medium List 2 Accent 3" w:semiHidden="0" w:uiPriority="66" w:unhideWhenUsed="0"/>
+    <w:lsdException w:name="Medium Grid 1 Accent 3" w:semiHidden="0" w:uiPriority="67" w:unhideWhenUsed="0"/>
+    <w:lsdException w:name="Medium Grid 2 Accent 3" w:semiHidden="0" w:uiPriority="68" w:unhideWhenUsed="0"/>
+    <w:lsdException w:name="Medium Grid 3 Accent 3" w:semiHidden="0" w:uiPriority="69" w:unhideWhenUsed="0"/>
+    <w:lsdException w:name="Dark List Accent 3" w:semiHidden="0" w:uiPriority="70" w:unhideWhenUsed="0"/>
+    <w:lsdException w:name="Colorful Shading Accent 3" w:semiHidden="0" w:uiPriority="71" w:unhideWhenUsed="0"/>
+    <w:lsdException w:name="Colorful List Accent 3" w:semiHidden="0" w:uiPriority="72" w:unhideWhenUsed="0"/>
+    <w:lsdException w:name="Colorful Grid Accent 3" w:semiHidden="0" w:uiPriority="73" w:unhideWhenUsed="0"/>
+    <w:lsdException w:name="Light Shading Accent 4" w:semiHidden="0" w:uiPriority="60" w:unhideWhenUsed="0"/>
+    <w:lsdException w:name="Light List Accent 4" w:semiHidden="0" w:uiPriority="61" w:unhideWhenUsed="0"/>
+    <w:lsdException w:name="Light Grid Accent 4" w:semiHidden="0" w:uiPriority="62" w:unhideWhenUsed="0"/>
+    <w:lsdException w:name="Medium Shading 1 Accent 4" w:semiHidden="0" w:uiPriority="63" w:unhideWhenUsed="0"/>
+    <w:lsdException w:name="Medium Shading 2 Accent 4" w:semiHidden="0" w:uiPriority="64" w:unhideWhenUsed="0"/>
+    <w:lsdException w:name="Medium List 1 Accent 4" w:semiHidden="0" w:uiPriority="65" w:unhideWhenUsed="0"/>
+    <w:lsdException w:name="Medium List 2 Accent 4" w:semiHidden="0" w:uiPriority="66" w:unhideWhenUsed="0"/>
+    <w:lsdException w:name="Medium Grid 1 Accent 4" w:semiHidden="0" w:uiPriority="67" w:unhideWhenUsed="0"/>
+    <w:lsdException w:name="Medium Grid 2 Accent 4" w:semiHidden="0" w:uiPriority="68" w:unhideWhenUsed="0"/>
+    <w:lsdException w:name="Medium Grid 3 Accent 4" w:semiHidden="0" w:uiPriority="69" w:unhideWhenUsed="0"/>
+    <w:lsdException w:name="Dark List Accent 4" w:semiHidden="0" w:uiPriority="70" w:unhideWhenUsed="0"/>
+    <w:lsdException w:name="Colorful Shading Accent 4" w:semiHidden="0" w:uiPriority="71" w:unhideWhenUsed="0"/>
+    <w:lsdException w:name="Colorful List Accent 4" w:semiHidden="0" w:uiPriority="72" w:unhideWhenUsed="0"/>
+    <w:lsdException w:name="Colorful Grid Accent 4" w:semiHidden="0" w:uiPriority="73" w:unhideWhenUsed="0"/>
+    <w:lsdException w:name="Light Shading Accent 5" w:semiHidden="0" w:uiPriority="60" w:unhideWhenUsed="0"/>
+    <w:lsdException w:name="Light List Accent 5" w:semiHidden="0" w:uiPriority="61" w:unhideWhenUsed="0"/>
+    <w:lsdException w:name="Light Grid Accent 5" w:semiHidden="0" w:uiPriority="62" w:unhideWhenUsed="0"/>
+    <w:lsdException w:name="Medium Shading 1 Accent 5" w:semiHidden="0" w:uiPriority="63" w:unhideWhenUsed="0"/>
+    <w:lsdException w:name="Medium Shading 2 Accent 5" w:semiHidden="0" w:uiPriority="64" w:unhideWhenUsed="0"/>
+    <w:lsdException w:name="Medium List 1 Accent 5" w:semiHidden="0" w:uiPriority="65" w:unhideWhenUsed="0"/>
+    <w:lsdException w:name="Medium List 2 Accent 5" w:semiHidden="0" w:uiPriority="66" w:unhideWhenUsed="0"/>
+    <w:lsdException w:name="Medium Grid 1 Accent 5" w:semiHidden="0" w:uiPriority="67" w:unhideWhenUsed="0"/>
+    <w:lsdException w:name="Medium Grid 2 Accent 5" w:semiHidden="0" w:uiPriority="68" w:unhideWhenUsed="0"/>
+    <w:lsdException w:name="Medium Grid 3 Accent 5" w:semiHidden="0" w:uiPriority="69" w:unhideWhenUsed="0"/>
+    <w:lsdException w:name="Dark List Accent 5" w:semiHidden="0" w:uiPriority="70" w:unhideWhenUsed="0"/>
+    <w:lsdException w:name="Colorful Shading Accent 5" w:semiHidden="0" w:uiPriority="71" w:unhideWhenUsed="0"/>
+    <w:lsdException w:name="Colorful List Accent 5" w:semiHidden="0" w:uiPriority="72" w:unhideWhenUsed="0"/>
+    <w:lsdException w:name="Colorful Grid Accent 5" w:semiHidden="0" w:uiPriority="73" w:unhideWhenUsed="0"/>
+    <w:lsdException w:name="Light Shading Accent 6" w:semiHidden="0" w:uiPriority="60" w:unhideWhenUsed="0"/>
+    <w:lsdException w:name="Light List Accent 6" w:semiHidden="0" w:uiPriority="61" w:unhideWhenUsed="0"/>
+    <w:lsdException w:name="Light Grid Accent 6" w:semiHidden="0" w:uiPriority="62" w:unhideWhenUsed="0"/>
+    <w:lsdException w:name="Medium Shading 1 Accent 6" w:semiHidden="0" w:uiPriority="63" w:unhideWhenUsed="0"/>
+    <w:lsdException w:name="Medium Shading 2 Accent 6" w:semiHidden="0" w:uiPriority="64" w:unhideWhenUsed="0"/>
+    <w:lsdException w:name="Medium List 1 Accent 6" w:semiHidden="0" w:uiPriority="65" w:unhideWhenUsed="0"/>
+    <w:lsdException w:name="Medium List 2 Accent 6" w:semiHidden="0" w:uiPriority="66" w:unhideWhenUsed="0"/>
+    <w:lsdException w:name="Medium Grid 1 Accent 6" w:semiHidden="0" w:uiPriority="67" w:unhideWhenUsed="0"/>
+    <w:lsdException w:name="Medium Grid 2 Accent 6" w:semiHidden="0" w:uiPriority="68" w:unhideWhenUsed="0"/>
+    <w:lsdException w:name="Medium Grid 3 Accent 6" w:semiHidden="0" w:uiPriority="69" w:unhideWhenUsed="0"/>
+    <w:lsdException w:name="Dark List Accent 6" w:semiHidden="0" w:uiPriority="70" w:unhideWhenUsed="0"/>
+    <w:lsdException w:name="Colorful Shading Accent 6" w:semiHidden="0" w:uiPriority="71" w:unhideWhenUsed="0"/>
+    <w:lsdException w:name="Colorful List Accent 6" w:semiHidden="0" w:uiPriority="72" w:unhideWhenUsed="0"/>
+    <w:lsdException w:name="Colorful Grid Accent 6" w:semiHidden="0" w:uiPriority="73" w:unhideWhenUsed="0"/>
+    <w:lsdException w:name="Subtle Emphasis" w:semiHidden="0" w:uiPriority="19" w:unhideWhenUsed="0" w:qFormat="1"/>
+    <w:lsdException w:name="Intense Emphasis" w:semiHidden="0" w:uiPriority="21" w:unhideWhenUsed="0" w:qFormat="1"/>
+    <w:lsdException w:name="Subtle Reference" w:semiHidden="0" w:uiPriority="31" w:unhideWhenUsed="0" w:qFormat="1"/>
+    <w:lsdException w:name="Intense Reference" w:semiHidden="0" w:uiPriority="32" w:unhideWhenUsed="0" w:qFormat="1"/>
+    <w:lsdException w:name="Book Title" w:semiHidden="0" w:uiPriority="33" w:unhideWhenUsed="0" w:qFormat="1"/>
+    <w:lsdException w:name="Bibliography" w:uiPriority="37"/>
+    <w:lsdException w:name="TOC Heading" w:uiPriority="39" w:qFormat="1"/>
+  </w:latentStyles>
+  <w:style w:type="paragraph" w:default="1" w:styleId="Normal">
+    <w:name w:val="Normal"/>
+    <w:qFormat/>
+  </w:style>
+  <w:style w:type="character" w:default="1" w:styleId="DefaultParagraphFont">
+    <w:name w:val="Default Paragraph Font"/>
+    <w:uiPriority w:val="1"/>
+    <w:semiHidden/>
+    <w:unhideWhenUsed/>
+  </w:style>
+  <w:style w:type="table" w:default="1" w:styleId="TableNormal">
+    <w:name w:val="Normal Table"/>
+    <w:uiPriority w:val="99"/>
+    <w:semiHidden/>
+    <w:unhideWhenUsed/>
+    <w:tblPr>
+      <w:tblInd w:w="0" w:type="dxa"/>
+      <w:tblCellMar>
+        <w:top w:w="0" w:type="dxa"/>
+        <w:left w:w="108" w:type="dxa"/>
+        <w:bottom w:w="0" w:type="dxa"/>
+        <w:right w:w="108" w:type="dxa"/>
+      </w:tblCellMar>
+    </w:tblPr>
+  </w:style>
+  <w:style w:type="numbering" w:default="1" w:styleId="NoList">
+    <w:name w:val="No List"/>
+    <w:uiPriority w:val="99"/>
+    <w:semiHidden/>
+    <w:unhideWhenUsed/>
   </w:style>
 </w:styles>
 </file>

</xml_diff>

<commit_message>
Fixed some other typos
</commit_message>
<xml_diff>
--- a/Scratch/Advanced/1-SpaceInvaders/TVCD-ScratchSpaceInvadersProject.docx
+++ b/Scratch/Advanced/1-SpaceInvaders/TVCD-ScratchSpaceInvadersProject.docx
@@ -74,7 +74,19 @@
         <w:rPr>
           <w:sz w:val="18"/>
         </w:rPr>
+        <w:t xml:space="preserve"> </w:t>
+      </w:r>
+      <w:r>
+        <w:rPr>
+          <w:sz w:val="18"/>
+        </w:rPr>
         <w:t>by BreakoutMentors</w:t>
+      </w:r>
+      <w:r>
+        <w:rPr>
+          <w:sz w:val="18"/>
+        </w:rPr>
+        <w:t xml:space="preserve"> </w:t>
       </w:r>
       <w:r>
         <w:rPr>
@@ -345,7 +357,7 @@
                     <a:blip r:embed="rId8">
                       <a:extLst>
                         <a:ext uri="{28A0092B-C50C-407E-A947-70E740481C1C}">
-                          <a14:useLocalDpi xmlns:a14="http://schemas.microsoft.com/office/drawing/2010/main" xmlns:wps="http://schemas.microsoft.com/office/word/2010/wordprocessingShape" xmlns:wpi="http://schemas.microsoft.com/office/word/2010/wordprocessingInk" xmlns:wpg="http://schemas.microsoft.com/office/word/2010/wordprocessingGroup" xmlns:w14="http://schemas.microsoft.com/office/word/2010/wordml" xmlns:w="http://schemas.openxmlformats.org/wordprocessingml/2006/main" xmlns:w10="urn:schemas-microsoft-com:office:word" xmlns:wp14="http://schemas.microsoft.com/office/word/2010/wordprocessingDrawing" xmlns:v="urn:schemas-microsoft-com:vml" xmlns:o="urn:schemas-microsoft-com:office:office" xmlns:mc="http://schemas.openxmlformats.org/markup-compatibility/2006" xmlns:wpc="http://schemas.microsoft.com/office/word/2010/wordprocessingCanvas" xmlns="" val="0"/>
+                          <a14:useLocalDpi xmlns="" xmlns:wpc="http://schemas.microsoft.com/office/word/2010/wordprocessingCanvas" xmlns:mc="http://schemas.openxmlformats.org/markup-compatibility/2006" xmlns:o="urn:schemas-microsoft-com:office:office" xmlns:v="urn:schemas-microsoft-com:vml" xmlns:wp14="http://schemas.microsoft.com/office/word/2010/wordprocessingDrawing" xmlns:w10="urn:schemas-microsoft-com:office:word" xmlns:w="http://schemas.openxmlformats.org/wordprocessingml/2006/main" xmlns:w14="http://schemas.microsoft.com/office/word/2010/wordml" xmlns:wpg="http://schemas.microsoft.com/office/word/2010/wordprocessingGroup" xmlns:wpi="http://schemas.microsoft.com/office/word/2010/wordprocessingInk" xmlns:wps="http://schemas.microsoft.com/office/word/2010/wordprocessingShape" xmlns:a14="http://schemas.microsoft.com/office/drawing/2010/main" val="0"/>
                         </a:ext>
                       </a:extLst>
                     </a:blip>
@@ -3170,7 +3182,7 @@
       <w:rPr>
         <w:noProof/>
       </w:rPr>
-      <w:t>3</w:t>
+      <w:t>1</w:t>
     </w:r>
     <w:r>
       <w:rPr>
@@ -3239,7 +3251,7 @@
                   <a:blip r:embed="rId1">
                     <a:extLst>
                       <a:ext uri="{28A0092B-C50C-407E-A947-70E740481C1C}">
-                        <a14:useLocalDpi xmlns:a14="http://schemas.microsoft.com/office/drawing/2010/main" xmlns:wps="http://schemas.microsoft.com/office/word/2010/wordprocessingShape" xmlns:wpi="http://schemas.microsoft.com/office/word/2010/wordprocessingInk" xmlns:wpg="http://schemas.microsoft.com/office/word/2010/wordprocessingGroup" xmlns:w14="http://schemas.microsoft.com/office/word/2010/wordml" xmlns:w="http://schemas.openxmlformats.org/wordprocessingml/2006/main" xmlns:w10="urn:schemas-microsoft-com:office:word" xmlns:wp14="http://schemas.microsoft.com/office/word/2010/wordprocessingDrawing" xmlns:v="urn:schemas-microsoft-com:vml" xmlns:o="urn:schemas-microsoft-com:office:office" xmlns:mc="http://schemas.openxmlformats.org/markup-compatibility/2006" xmlns:wpc="http://schemas.microsoft.com/office/word/2010/wordprocessingCanvas" xmlns="" val="0"/>
+                        <a14:useLocalDpi xmlns="" xmlns:wpc="http://schemas.microsoft.com/office/word/2010/wordprocessingCanvas" xmlns:mc="http://schemas.openxmlformats.org/markup-compatibility/2006" xmlns:o="urn:schemas-microsoft-com:office:office" xmlns:v="urn:schemas-microsoft-com:vml" xmlns:wp14="http://schemas.microsoft.com/office/word/2010/wordprocessingDrawing" xmlns:w10="urn:schemas-microsoft-com:office:word" xmlns:w="http://schemas.openxmlformats.org/wordprocessingml/2006/main" xmlns:w14="http://schemas.microsoft.com/office/word/2010/wordml" xmlns:wpg="http://schemas.microsoft.com/office/word/2010/wordprocessingGroup" xmlns:wpi="http://schemas.microsoft.com/office/word/2010/wordprocessingInk" xmlns:wps="http://schemas.microsoft.com/office/word/2010/wordprocessingShape" xmlns:a14="http://schemas.microsoft.com/office/drawing/2010/main" val="0"/>
                       </a:ext>
                     </a:extLst>
                   </a:blip>

</xml_diff>

<commit_message>
Feedback from mentors after first session
</commit_message>
<xml_diff>
--- a/Scratch/Advanced/1-SpaceInvaders/TVCD-ScratchSpaceInvadersProject.docx
+++ b/Scratch/Advanced/1-SpaceInvaders/TVCD-ScratchSpaceInvadersProject.docx
@@ -249,7 +249,31 @@
         <w:widowControl w:val="0"/>
       </w:pPr>
       <w:r>
-        <w:t>The first thing you will notice is that you have three Sprites: ship_glider, spaceship1 and laser</w:t>
+        <w:t xml:space="preserve">The first thing you will notice is that you have three Sprites: </w:t>
+      </w:r>
+      <w:r>
+        <w:rPr>
+          <w:color w:val="FF0000"/>
+        </w:rPr>
+        <w:t>ship_glider</w:t>
+      </w:r>
+      <w:r>
+        <w:t xml:space="preserve">, </w:t>
+      </w:r>
+      <w:r>
+        <w:rPr>
+          <w:color w:val="FF0000"/>
+        </w:rPr>
+        <w:t>spaceship1</w:t>
+      </w:r>
+      <w:r>
+        <w:t xml:space="preserve"> and </w:t>
+      </w:r>
+      <w:r>
+        <w:rPr>
+          <w:color w:val="FF0000"/>
+        </w:rPr>
+        <w:t>laser</w:t>
       </w:r>
       <w:r>
         <w:t xml:space="preserve"> in the </w:t>
@@ -357,7 +381,7 @@
                     <a:blip r:embed="rId8">
                       <a:extLst>
                         <a:ext uri="{28A0092B-C50C-407E-A947-70E740481C1C}">
-                          <a14:useLocalDpi xmlns="" xmlns:wpc="http://schemas.microsoft.com/office/word/2010/wordprocessingCanvas" xmlns:mc="http://schemas.openxmlformats.org/markup-compatibility/2006" xmlns:o="urn:schemas-microsoft-com:office:office" xmlns:v="urn:schemas-microsoft-com:vml" xmlns:wp14="http://schemas.microsoft.com/office/word/2010/wordprocessingDrawing" xmlns:w10="urn:schemas-microsoft-com:office:word" xmlns:w="http://schemas.openxmlformats.org/wordprocessingml/2006/main" xmlns:w14="http://schemas.microsoft.com/office/word/2010/wordml" xmlns:wpg="http://schemas.microsoft.com/office/word/2010/wordprocessingGroup" xmlns:wpi="http://schemas.microsoft.com/office/word/2010/wordprocessingInk" xmlns:wps="http://schemas.microsoft.com/office/word/2010/wordprocessingShape" xmlns:a14="http://schemas.microsoft.com/office/drawing/2010/main" val="0"/>
+                          <a14:useLocalDpi xmlns:a14="http://schemas.microsoft.com/office/drawing/2010/main" xmlns:wps="http://schemas.microsoft.com/office/word/2010/wordprocessingShape" xmlns:wpi="http://schemas.microsoft.com/office/word/2010/wordprocessingInk" xmlns:wpg="http://schemas.microsoft.com/office/word/2010/wordprocessingGroup" xmlns:w14="http://schemas.microsoft.com/office/word/2010/wordml" xmlns:w="http://schemas.openxmlformats.org/wordprocessingml/2006/main" xmlns:w10="urn:schemas-microsoft-com:office:word" xmlns:wp14="http://schemas.microsoft.com/office/word/2010/wordprocessingDrawing" xmlns:v="urn:schemas-microsoft-com:vml" xmlns:o="urn:schemas-microsoft-com:office:office" xmlns:mc="http://schemas.openxmlformats.org/markup-compatibility/2006" xmlns:wpc="http://schemas.microsoft.com/office/word/2010/wordprocessingCanvas" xmlns="" val="0"/>
                         </a:ext>
                       </a:extLst>
                     </a:blip>
@@ -1240,6 +1264,18 @@
       </w:r>
       <w:r>
         <w:tab/>
+        <w:t>wait just a little bit</w:t>
+      </w:r>
+    </w:p>
+    <w:p>
+      <w:pPr>
+        <w:pStyle w:val="Code"/>
+      </w:pPr>
+      <w:r>
+        <w:tab/>
+      </w:r>
+      <w:r>
+        <w:tab/>
         <w:t>delete me</w:t>
       </w:r>
     </w:p>
@@ -1279,6 +1315,43 @@
         <w:pStyle w:val="Normal1"/>
         <w:widowControl w:val="0"/>
       </w:pPr>
+      <w:r>
+        <w:t xml:space="preserve">There a couple of important things to notice and consider.  The first is that we are going to be working with clones here.  What this means is that we start with an original object, this case the </w:t>
+      </w:r>
+      <w:r>
+        <w:rPr>
+          <w:color w:val="FF0000"/>
+        </w:rPr>
+        <w:t>laser</w:t>
+      </w:r>
+      <w:r>
+        <w:t xml:space="preserve"> Sprite, and then we make a copy of it, and then it's the copy that goes and does </w:t>
+      </w:r>
+      <w:r>
+        <w:lastRenderedPageBreak/>
+        <w:t xml:space="preserve">something.  We need to have separate code blocks for the original laser, which starts in the same place as the defender and creates a clone.  Next we need a second block of code for the clone that actually goes up the screen and hopefully hits an alien.  </w:t>
+      </w:r>
+      <w:r>
+        <w:t>Ano</w:t>
+      </w:r>
+      <w:r>
+        <w:t xml:space="preserve">ther thing to notice is that we need to add </w:t>
+      </w:r>
+      <w:r>
+        <w:t xml:space="preserve">short </w:t>
+      </w:r>
+      <w:r>
+        <w:t>wait times</w:t>
+      </w:r>
+      <w:r>
+        <w:t xml:space="preserve"> which will allow the clone and the rest of the game to catch up with each other.  Finally, notice that we need to make sure that we clean up each of the clones to make sure they get deleted.  </w:t>
+      </w:r>
+    </w:p>
+    <w:p>
+      <w:pPr>
+        <w:pStyle w:val="Normal1"/>
+        <w:widowControl w:val="0"/>
+      </w:pPr>
     </w:p>
     <w:p>
       <w:pPr>
@@ -1287,19 +1360,6 @@
       </w:pPr>
       <w:r>
         <w:t xml:space="preserve">Some of the important blocks to use are shown below, but you will need to use them and a few more to do what needs to be done in the above pseudo-code.  Think about what you will need to do to make that happen.  </w:t>
-      </w:r>
-      <w:r>
-        <w:t xml:space="preserve">Notice, you are going to need two blocks of code.  </w:t>
-      </w:r>
-      <w:r>
-        <w:t xml:space="preserve">One for the laser </w:t>
-      </w:r>
-      <w:r>
-        <w:lastRenderedPageBreak/>
-        <w:t>that starts in the same place as</w:t>
-      </w:r>
-      <w:r>
-        <w:t xml:space="preserve"> the defender, and a second one for the clone that actually goes up the screen and hopefully hits an alien.  </w:t>
       </w:r>
     </w:p>
     <w:p>
@@ -1456,6 +1516,7 @@
         <w:widowControl w:val="0"/>
       </w:pPr>
       <w:r>
+        <w:lastRenderedPageBreak/>
         <w:t>How are we go</w:t>
       </w:r>
       <w:r>
@@ -1519,7 +1580,6 @@
         <w:widowControl w:val="0"/>
       </w:pPr>
       <w:r>
-        <w:lastRenderedPageBreak/>
         <w:t>5) Unhide the shooter sprite and move it in the direction of the shot</w:t>
       </w:r>
     </w:p>
@@ -1734,6 +1794,7 @@
         <w:widowControl w:val="0"/>
       </w:pPr>
       <w:r>
+        <w:lastRenderedPageBreak/>
         <w:t>Well, hey we know what that is.  It's the X &amp; Y coordinates of each alien ship.  Okay, this is really not that big of a deal.  We just need to save the X,Y coordinate of alien ship someplace where we can get to it, and then use</w:t>
       </w:r>
       <w:r>
@@ -1758,11 +1819,7 @@
         <w:widowControl w:val="0"/>
       </w:pPr>
       <w:r>
-        <w:t xml:space="preserve">Notice, the use of mixed lower and uppercase letters in the variable names.  This is calledcamelcase, and it is commonly used for variable names.  Scratch allows you to include </w:t>
-      </w:r>
-      <w:r>
-        <w:lastRenderedPageBreak/>
-        <w:t xml:space="preserve">spaces in variable names, but other more complicated programming languages will not.  It is a good habit to start using camelcase now.  </w:t>
+        <w:t xml:space="preserve">Notice, the use of mixed lower and uppercase letters in the variable names.  This is calledcamelcase, and it is commonly used for variable names.  Scratch allows you to include spaces in variable names, but other more complicated programming languages will not.  It is a good habit to start using camelcase now.  </w:t>
       </w:r>
     </w:p>
     <w:p>
@@ -1965,6 +2022,7 @@
         <w:pStyle w:val="Code"/>
       </w:pPr>
       <w:r>
+        <w:lastRenderedPageBreak/>
         <w:t>end loop</w:t>
       </w:r>
     </w:p>
@@ -1998,7 +2056,6 @@
         <w:rPr>
           <w:noProof/>
         </w:rPr>
-        <w:lastRenderedPageBreak/>
         <w:drawing>
           <wp:inline distT="0" distB="0" distL="0" distR="0">
             <wp:extent cx="4540250" cy="1844675"/>
@@ -2218,6 +2275,7 @@
         <w:widowControl w:val="0"/>
       </w:pPr>
       <w:r>
+        <w:lastRenderedPageBreak/>
         <w:t xml:space="preserve">The blocks we will need are: </w:t>
       </w:r>
     </w:p>
@@ -2230,7 +2288,6 @@
         <w:rPr>
           <w:noProof/>
         </w:rPr>
-        <w:lastRenderedPageBreak/>
         <w:drawing>
           <wp:inline distT="0" distB="0" distL="0" distR="0">
             <wp:extent cx="3482975" cy="1431290"/>
@@ -2473,11 +2530,11 @@
         <w:widowControl w:val="0"/>
       </w:pPr>
       <w:r>
-        <w:t xml:space="preserve">I think we need to drill down into the 'change the backdrop' line.  What does this really mean?  The backdrop we need to change is one of the backdrops in the Stage, but we need to change it in the defender.  Okay, well we know how to do that.  All we need to do is use a broadcast message.  We create and send a broadcast message from the defender, and then in the Stage </w:t>
+        <w:t xml:space="preserve">I think we need to drill down into the 'change the backdrop' line.  What does this really mean?  The backdrop we need to change is one of the backdrops in the Stage, but we need to change it in the defender.  Okay, well we know how to do that.  All we need to do is use a broadcast </w:t>
       </w:r>
       <w:r>
         <w:lastRenderedPageBreak/>
-        <w:t xml:space="preserve">we catch that do what we need.  </w:t>
+        <w:t xml:space="preserve">message.  We create and send a broadcast message from the defender, and then in the Stage we catch that do what we need.  </w:t>
       </w:r>
     </w:p>
     <w:p>
@@ -2697,6 +2754,7 @@
         <w:widowControl w:val="0"/>
       </w:pPr>
       <w:r>
+        <w:lastRenderedPageBreak/>
         <w:t>2) Keeping track of the each alien that gets killed</w:t>
       </w:r>
     </w:p>
@@ -2706,7 +2764,6 @@
         <w:widowControl w:val="0"/>
       </w:pPr>
       <w:r>
-        <w:lastRenderedPageBreak/>
         <w:t>3) Checking for all</w:t>
       </w:r>
       <w:r>
@@ -3012,6 +3069,7 @@
         <w:rPr>
           <w:b/>
         </w:rPr>
+        <w:lastRenderedPageBreak/>
         <w:t>Allow the Defender to Move Vertically</w:t>
       </w:r>
     </w:p>
@@ -3182,7 +3240,7 @@
       <w:rPr>
         <w:noProof/>
       </w:rPr>
-      <w:t>1</w:t>
+      <w:t>8</w:t>
     </w:r>
     <w:r>
       <w:rPr>
@@ -3251,7 +3309,7 @@
                   <a:blip r:embed="rId1">
                     <a:extLst>
                       <a:ext uri="{28A0092B-C50C-407E-A947-70E740481C1C}">
-                        <a14:useLocalDpi xmlns="" xmlns:wpc="http://schemas.microsoft.com/office/word/2010/wordprocessingCanvas" xmlns:mc="http://schemas.openxmlformats.org/markup-compatibility/2006" xmlns:o="urn:schemas-microsoft-com:office:office" xmlns:v="urn:schemas-microsoft-com:vml" xmlns:wp14="http://schemas.microsoft.com/office/word/2010/wordprocessingDrawing" xmlns:w10="urn:schemas-microsoft-com:office:word" xmlns:w="http://schemas.openxmlformats.org/wordprocessingml/2006/main" xmlns:w14="http://schemas.microsoft.com/office/word/2010/wordml" xmlns:wpg="http://schemas.microsoft.com/office/word/2010/wordprocessingGroup" xmlns:wpi="http://schemas.microsoft.com/office/word/2010/wordprocessingInk" xmlns:wps="http://schemas.microsoft.com/office/word/2010/wordprocessingShape" xmlns:a14="http://schemas.microsoft.com/office/drawing/2010/main" val="0"/>
+                        <a14:useLocalDpi xmlns:a14="http://schemas.microsoft.com/office/drawing/2010/main" xmlns:wps="http://schemas.microsoft.com/office/word/2010/wordprocessingShape" xmlns:wpi="http://schemas.microsoft.com/office/word/2010/wordprocessingInk" xmlns:wpg="http://schemas.microsoft.com/office/word/2010/wordprocessingGroup" xmlns:w14="http://schemas.microsoft.com/office/word/2010/wordml" xmlns:w="http://schemas.openxmlformats.org/wordprocessingml/2006/main" xmlns:w10="urn:schemas-microsoft-com:office:word" xmlns:wp14="http://schemas.microsoft.com/office/word/2010/wordprocessingDrawing" xmlns:v="urn:schemas-microsoft-com:vml" xmlns:o="urn:schemas-microsoft-com:office:office" xmlns:mc="http://schemas.openxmlformats.org/markup-compatibility/2006" xmlns:wpc="http://schemas.microsoft.com/office/word/2010/wordprocessingCanvas" xmlns="" val="0"/>
                       </a:ext>
                     </a:extLst>
                   </a:blip>

</xml_diff>